<commit_message>
Modification sur la partie communication et traitement (schéma rectifiés)
</commit_message>
<xml_diff>
--- a/doc/specs/Conception_Dossier_global_V1.0.docx
+++ b/doc/specs/Conception_Dossier_global_V1.0.docx
@@ -1,6 +1,6 @@
 
 <file path=word/document.xml><?xml version="1.0" encoding="utf-8"?>
-<w:document xmlns:ve="http://schemas.openxmlformats.org/markup-compatibility/2006" xmlns:o="urn:schemas-microsoft-com:office:office" xmlns:r="http://schemas.openxmlformats.org/officeDocument/2006/relationships" xmlns:m="http://schemas.openxmlformats.org/officeDocument/2006/math" xmlns:v="urn:schemas-microsoft-com:vml" xmlns:wp="http://schemas.openxmlformats.org/drawingml/2006/wordprocessingDrawing" xmlns:w10="urn:schemas-microsoft-com:office:word" xmlns:w="http://schemas.openxmlformats.org/wordprocessingml/2006/main" xmlns:wne="http://schemas.microsoft.com/office/word/2006/wordml">
+<w:document xmlns:wpc="http://schemas.microsoft.com/office/word/2010/wordprocessingCanvas" xmlns:mc="http://schemas.openxmlformats.org/markup-compatibility/2006" xmlns:o="urn:schemas-microsoft-com:office:office" xmlns:r="http://schemas.openxmlformats.org/officeDocument/2006/relationships" xmlns:m="http://schemas.openxmlformats.org/officeDocument/2006/math" xmlns:v="urn:schemas-microsoft-com:vml" xmlns:wp14="http://schemas.microsoft.com/office/word/2010/wordprocessingDrawing" xmlns:wp="http://schemas.openxmlformats.org/drawingml/2006/wordprocessingDrawing" xmlns:w10="urn:schemas-microsoft-com:office:word" xmlns:w="http://schemas.openxmlformats.org/wordprocessingml/2006/main" xmlns:w14="http://schemas.microsoft.com/office/word/2010/wordml" xmlns:wpg="http://schemas.microsoft.com/office/word/2010/wordprocessingGroup" xmlns:wpi="http://schemas.microsoft.com/office/word/2010/wordprocessingInk" xmlns:wne="http://schemas.microsoft.com/office/word/2006/wordml" xmlns:wps="http://schemas.microsoft.com/office/word/2010/wordprocessingShape" mc:Ignorable="w14 wp14">
   <w:body>
     <w:sdt>
       <w:sdtPr>
@@ -22,7 +22,7 @@
           <w:tblPr>
             <w:tblpPr w:leftFromText="187" w:rightFromText="187" w:vertAnchor="page" w:horzAnchor="page" w:tblpYSpec="top"/>
             <w:tblW w:w="0" w:type="auto"/>
-            <w:tblLook w:val="04A0"/>
+            <w:tblLook w:val="04A0" w:firstRow="1" w:lastRow="0" w:firstColumn="1" w:lastColumn="0" w:noHBand="0" w:noVBand="1"/>
           </w:tblPr>
           <w:tblGrid>
             <w:gridCol w:w="1662"/>
@@ -105,7 +105,6 @@
                     <w:color w:val="17365D" w:themeColor="text2" w:themeShade="BF"/>
                   </w:rPr>
                 </w:pPr>
-                <w:bookmarkStart w:id="0" w:name="_GoBack"/>
               </w:p>
             </w:tc>
             <w:tc>
@@ -135,17 +134,33 @@
                     <w:szCs w:val="28"/>
                   </w:rPr>
                 </w:pPr>
-                <w:fldSimple w:instr=" DATE   \* MERGEFORMAT ">
-                  <w:r>
-                    <w:rPr>
-                      <w:noProof/>
-                      <w:color w:val="17365D" w:themeColor="text2" w:themeShade="BF"/>
-                      <w:sz w:val="28"/>
-                      <w:szCs w:val="28"/>
-                    </w:rPr>
-                    <w:t>16/10/2012</w:t>
-                  </w:r>
-                </w:fldSimple>
+                <w:r>
+                  <w:fldChar w:fldCharType="begin"/>
+                </w:r>
+                <w:r>
+                  <w:instrText xml:space="preserve"> DATE   \* MERGEFORMAT </w:instrText>
+                </w:r>
+                <w:r>
+                  <w:fldChar w:fldCharType="separate"/>
+                </w:r>
+                <w:r>
+                  <w:rPr>
+                    <w:noProof/>
+                    <w:color w:val="17365D" w:themeColor="text2" w:themeShade="BF"/>
+                    <w:sz w:val="28"/>
+                    <w:szCs w:val="28"/>
+                  </w:rPr>
+                  <w:t>19/10/2012</w:t>
+                </w:r>
+                <w:r>
+                  <w:rPr>
+                    <w:noProof/>
+                    <w:color w:val="17365D" w:themeColor="text2" w:themeShade="BF"/>
+                    <w:sz w:val="28"/>
+                    <w:szCs w:val="28"/>
+                  </w:rPr>
+                  <w:fldChar w:fldCharType="end"/>
+                </w:r>
                 <w:r>
                   <w:rPr>
                     <w:color w:val="17365D" w:themeColor="text2" w:themeShade="BF"/>
@@ -285,7 +300,7 @@
           <w:tblPr>
             <w:tblpPr w:leftFromText="187" w:rightFromText="187" w:vertAnchor="page" w:horzAnchor="margin" w:tblpY="8210"/>
             <w:tblW w:w="5000" w:type="pct"/>
-            <w:tblLook w:val="04A0"/>
+            <w:tblLook w:val="04A0" w:firstRow="1" w:lastRow="0" w:firstColumn="1" w:lastColumn="0" w:noHBand="0" w:noVBand="1"/>
           </w:tblPr>
           <w:tblGrid>
             <w:gridCol w:w="9288"/>
@@ -317,7 +332,7 @@
                       <v:path arrowok="t" fillok="f" o:connecttype="none"/>
                       <o:lock v:ext="edit" shapetype="t"/>
                     </v:shapetype>
-                    <v:shape id="_x0000_s1041" type="#_x0000_t32" style="position:absolute;left:0;text-align:left;margin-left:6.1pt;margin-top:43.95pt;width:441.35pt;height:.95pt;flip:y;z-index:251659264" o:connectortype="straight" strokecolor="#8db3e2 [1311]"/>
+                    <v:shape id="_x0000_s1041" type="#_x0000_t32" style="position:absolute;left:0;text-align:left;margin-left:6.1pt;margin-top:43.95pt;width:441.35pt;height:.95pt;flip:y;z-index:251657728" o:connectortype="straight" strokecolor="#8db3e2 [1311]"/>
                   </w:pict>
                 </w:r>
                 <w:r>
@@ -386,7 +401,6 @@
         </w:p>
       </w:sdtContent>
     </w:sdt>
-    <w:bookmarkEnd w:id="0" w:displacedByCustomXml="next"/>
     <w:sdt>
       <w:sdtPr>
         <w:rPr>
@@ -403,6 +417,7 @@
           <w:docPartUnique/>
         </w:docPartObj>
       </w:sdtPr>
+      <w:sdtEndPr/>
       <w:sdtContent>
         <w:p>
           <w:pPr>
@@ -3164,7 +3179,7 @@
       <w:pPr>
         <w:pStyle w:val="Titre1"/>
       </w:pPr>
-      <w:bookmarkStart w:id="1" w:name="_Toc338165057"/>
+      <w:bookmarkStart w:id="0" w:name="_Toc338165057"/>
       <w:r>
         <w:lastRenderedPageBreak/>
         <w:t xml:space="preserve">Le projet : </w:t>
@@ -3177,7 +3192,7 @@
       <w:r>
         <w:t xml:space="preserve"> P2P</w:t>
       </w:r>
-      <w:bookmarkEnd w:id="1"/>
+      <w:bookmarkEnd w:id="0"/>
     </w:p>
     <w:p>
       <w:pPr>
@@ -3390,11 +3405,11 @@
       <w:pPr>
         <w:pStyle w:val="Titre2"/>
       </w:pPr>
-      <w:bookmarkStart w:id="2" w:name="_Toc338165058"/>
+      <w:bookmarkStart w:id="1" w:name="_Toc338165058"/>
       <w:r>
         <w:t>Choix de conception</w:t>
       </w:r>
-      <w:bookmarkEnd w:id="2"/>
+      <w:bookmarkEnd w:id="1"/>
     </w:p>
     <w:p>
       <w:pPr>
@@ -3423,11 +3438,11 @@
       <w:pPr>
         <w:pStyle w:val="Titre2"/>
       </w:pPr>
-      <w:bookmarkStart w:id="3" w:name="_Toc338165059"/>
+      <w:bookmarkStart w:id="2" w:name="_Toc338165059"/>
       <w:r>
         <w:t>Cas d’utilisation</w:t>
       </w:r>
-      <w:bookmarkEnd w:id="3"/>
+      <w:bookmarkEnd w:id="2"/>
     </w:p>
     <w:p/>
     <w:p>
@@ -3435,6 +3450,10 @@
         <w:keepNext/>
       </w:pPr>
       <w:r>
+        <w:rPr>
+          <w:noProof/>
+          <w:lang w:eastAsia="fr-FR"/>
+        </w:rPr>
         <w:drawing>
           <wp:inline distT="0" distB="0" distL="0" distR="0">
             <wp:extent cx="5760720" cy="4189615"/>
@@ -3451,10 +3470,10 @@
                     <pic:cNvPicPr/>
                   </pic:nvPicPr>
                   <pic:blipFill>
-                    <a:blip r:embed="rId9">
+                    <a:blip r:embed="rId10">
                       <a:extLst>
                         <a:ext uri="{28A0092B-C50C-407E-A947-70E740481C1C}">
-                          <a14:useLocalDpi xmlns:a14="http://schemas.microsoft.com/office/drawing/2010/main" xmlns:wps="http://schemas.microsoft.com/office/word/2010/wordprocessingShape" xmlns:wpi="http://schemas.microsoft.com/office/word/2010/wordprocessingInk" xmlns:wpg="http://schemas.microsoft.com/office/word/2010/wordprocessingGroup" xmlns:w14="http://schemas.microsoft.com/office/word/2010/wordml" xmlns:w="http://schemas.openxmlformats.org/wordprocessingml/2006/main" xmlns:w10="urn:schemas-microsoft-com:office:word" xmlns:wp14="http://schemas.microsoft.com/office/word/2010/wordprocessingDrawing" xmlns:v="urn:schemas-microsoft-com:vml" xmlns:o="urn:schemas-microsoft-com:office:office" xmlns:mc="http://schemas.openxmlformats.org/markup-compatibility/2006" xmlns:wpc="http://schemas.microsoft.com/office/word/2010/wordprocessingCanvas" xmlns="" val="0"/>
+                          <a14:useLocalDpi xmlns:a14="http://schemas.microsoft.com/office/drawing/2010/main" val="0"/>
                         </a:ext>
                       </a:extLst>
                     </a:blip>
@@ -3491,14 +3510,27 @@
       <w:r>
         <w:t xml:space="preserve">Figure </w:t>
       </w:r>
-      <w:fldSimple w:instr=" SEQ Figure \* ARABIC ">
-        <w:r>
-          <w:rPr>
-            <w:noProof/>
-          </w:rPr>
-          <w:t>1</w:t>
-        </w:r>
-      </w:fldSimple>
+      <w:r>
+        <w:fldChar w:fldCharType="begin"/>
+      </w:r>
+      <w:r>
+        <w:instrText xml:space="preserve"> SEQ Figure \* ARABIC </w:instrText>
+      </w:r>
+      <w:r>
+        <w:fldChar w:fldCharType="separate"/>
+      </w:r>
+      <w:r>
+        <w:rPr>
+          <w:noProof/>
+        </w:rPr>
+        <w:t>1</w:t>
+      </w:r>
+      <w:r>
+        <w:rPr>
+          <w:noProof/>
+        </w:rPr>
+        <w:fldChar w:fldCharType="end"/>
+      </w:r>
       <w:r>
         <w:t xml:space="preserve"> : diagramme de cas d'utilisation global du projet</w:t>
       </w:r>
@@ -3523,11 +3555,11 @@
           <w:lang w:eastAsia="fr-FR"/>
         </w:rPr>
       </w:pPr>
-      <w:bookmarkStart w:id="4" w:name="_Toc338165060"/>
+      <w:bookmarkStart w:id="3" w:name="_Toc338165060"/>
       <w:r>
         <w:t>Diagramme de classes</w:t>
       </w:r>
-      <w:bookmarkEnd w:id="4"/>
+      <w:bookmarkEnd w:id="3"/>
       <w:r>
         <w:br w:type="page"/>
       </w:r>
@@ -3536,22 +3568,22 @@
       <w:pPr>
         <w:pStyle w:val="Titre1"/>
       </w:pPr>
-      <w:bookmarkStart w:id="5" w:name="_Toc338165061"/>
+      <w:bookmarkStart w:id="4" w:name="_Toc338165061"/>
       <w:r>
         <w:lastRenderedPageBreak/>
         <w:t>Les sous-projets</w:t>
       </w:r>
+      <w:bookmarkEnd w:id="4"/>
+    </w:p>
+    <w:p>
+      <w:pPr>
+        <w:pStyle w:val="Titre2"/>
+      </w:pPr>
+      <w:bookmarkStart w:id="5" w:name="_Toc338165062"/>
+      <w:r>
+        <w:t>Communication et traitement</w:t>
+      </w:r>
       <w:bookmarkEnd w:id="5"/>
-    </w:p>
-    <w:p>
-      <w:pPr>
-        <w:pStyle w:val="Titre2"/>
-      </w:pPr>
-      <w:bookmarkStart w:id="6" w:name="_Toc338165062"/>
-      <w:r>
-        <w:t>Communication et traitement</w:t>
-      </w:r>
-      <w:bookmarkEnd w:id="6"/>
     </w:p>
     <w:p>
       <w:pPr>
@@ -3572,11 +3604,11 @@
       <w:pPr>
         <w:pStyle w:val="Titre3"/>
       </w:pPr>
-      <w:bookmarkStart w:id="7" w:name="_Toc338165063"/>
+      <w:bookmarkStart w:id="6" w:name="_Toc338165063"/>
       <w:r>
         <w:t>Analyse préliminaire</w:t>
       </w:r>
-      <w:bookmarkEnd w:id="7"/>
+      <w:bookmarkEnd w:id="6"/>
     </w:p>
     <w:p>
       <w:pPr>
@@ -3770,13 +3802,13 @@
       <w:pPr>
         <w:pStyle w:val="Titre3"/>
       </w:pPr>
-      <w:bookmarkStart w:id="8" w:name="_Toc338073620"/>
-      <w:bookmarkStart w:id="9" w:name="_Toc338165064"/>
+      <w:bookmarkStart w:id="7" w:name="_Toc338073620"/>
+      <w:bookmarkStart w:id="8" w:name="_Toc338165064"/>
       <w:r>
         <w:t>Choix de conception</w:t>
       </w:r>
+      <w:bookmarkEnd w:id="7"/>
       <w:bookmarkEnd w:id="8"/>
-      <w:bookmarkEnd w:id="9"/>
     </w:p>
     <w:p>
       <w:pPr>
@@ -3816,7 +3848,7 @@
           <w:numId w:val="12"/>
         </w:numPr>
       </w:pPr>
-      <w:bookmarkStart w:id="10" w:name="_Toc338073621"/>
+      <w:bookmarkStart w:id="9" w:name="_Toc338073621"/>
       <w:r>
         <w:t xml:space="preserve">Objet brut </w:t>
       </w:r>
@@ -3826,7 +3858,7 @@
       <w:r>
         <w:t>bjet intermédiaire ?</w:t>
       </w:r>
-      <w:bookmarkEnd w:id="10"/>
+      <w:bookmarkEnd w:id="9"/>
     </w:p>
     <w:p>
       <w:pPr>
@@ -3903,7 +3935,7 @@
             <v:stroke joinstyle="miter"/>
             <v:path gradientshapeok="t" o:connecttype="rect"/>
           </v:shapetype>
-          <v:shape id="_x0000_s1106" type="#_x0000_t202" style="position:absolute;left:0;text-align:left;margin-left:-18.1pt;margin-top:173.3pt;width:497.2pt;height:.05pt;z-index:251668480;mso-position-horizontal-relative:text;mso-position-vertical-relative:text" stroked="f">
+          <v:shape id="_x0000_s1106" type="#_x0000_t202" style="position:absolute;left:0;text-align:left;margin-left:-18.1pt;margin-top:173.3pt;width:497.2pt;height:.05pt;z-index:251658752;mso-position-horizontal-relative:text;mso-position-vertical-relative:text" stroked="f">
             <v:textbox style="mso-fit-shape-to-text:t" inset="0,0,0,0">
               <w:txbxContent>
                 <w:p>
@@ -3917,14 +3949,27 @@
                   <w:r>
                     <w:t xml:space="preserve">Figure </w:t>
                   </w:r>
-                  <w:fldSimple w:instr=" SEQ Figure \* ARABIC ">
-                    <w:r>
-                      <w:rPr>
-                        <w:noProof/>
-                      </w:rPr>
-                      <w:t>2</w:t>
-                    </w:r>
-                  </w:fldSimple>
+                  <w:r>
+                    <w:fldChar w:fldCharType="begin"/>
+                  </w:r>
+                  <w:r>
+                    <w:instrText xml:space="preserve"> SEQ Figure \* ARABIC </w:instrText>
+                  </w:r>
+                  <w:r>
+                    <w:fldChar w:fldCharType="separate"/>
+                  </w:r>
+                  <w:r>
+                    <w:rPr>
+                      <w:noProof/>
+                    </w:rPr>
+                    <w:t>2</w:t>
+                  </w:r>
+                  <w:r>
+                    <w:rPr>
+                      <w:noProof/>
+                    </w:rPr>
+                    <w:fldChar w:fldCharType="end"/>
+                  </w:r>
                   <w:r>
                     <w:t xml:space="preserve"> : cas d'un objet brut</w:t>
                   </w:r>
@@ -3941,7 +3986,7 @@
           <w:lang w:eastAsia="fr-FR"/>
         </w:rPr>
         <w:pict>
-          <v:group id="_x0000_s1042" style="position:absolute;left:0;text-align:left;margin-left:-18.1pt;margin-top:7.2pt;width:497.2pt;height:161.6pt;z-index:251658240" coordorigin="1055,7585" coordsize="9944,3232">
+          <v:group id="_x0000_s1042" style="position:absolute;left:0;text-align:left;margin-left:-18.1pt;margin-top:7.2pt;width:497.2pt;height:161.6pt;z-index:251655680" coordorigin="1055,7585" coordsize="9944,3232">
             <v:shapetype id="_x0000_t22" coordsize="21600,21600" o:spt="22" adj="5400" path="m10800,qx0@1l0@2qy10800,21600,21600@2l21600@1qy10800,xem0@1qy10800@0,21600@1nfe">
               <v:formulas>
                 <v:f eqn="val #0"/>
@@ -4366,7 +4411,7 @@
         </w:rPr>
         <w:lastRenderedPageBreak/>
         <w:pict>
-          <v:shape id="_x0000_s1107" type="#_x0000_t202" style="position:absolute;left:0;text-align:left;margin-left:-25.2pt;margin-top:160.65pt;width:511.35pt;height:.05pt;z-index:251670528;mso-position-horizontal-relative:text;mso-position-vertical-relative:text" stroked="f">
+          <v:shape id="_x0000_s1107" type="#_x0000_t202" style="position:absolute;left:0;text-align:left;margin-left:-25.2pt;margin-top:160.65pt;width:511.35pt;height:.05pt;z-index:251659776;mso-position-horizontal-relative:text;mso-position-vertical-relative:text" stroked="f">
             <v:textbox style="mso-fit-shape-to-text:t" inset="0,0,0,0">
               <w:txbxContent>
                 <w:p>
@@ -4380,14 +4425,27 @@
                   <w:r>
                     <w:t xml:space="preserve">Figure </w:t>
                   </w:r>
-                  <w:fldSimple w:instr=" SEQ Figure \* ARABIC ">
-                    <w:r>
-                      <w:rPr>
-                        <w:noProof/>
-                      </w:rPr>
-                      <w:t>3</w:t>
-                    </w:r>
-                  </w:fldSimple>
+                  <w:r>
+                    <w:fldChar w:fldCharType="begin"/>
+                  </w:r>
+                  <w:r>
+                    <w:instrText xml:space="preserve"> SEQ Figure \* ARABIC </w:instrText>
+                  </w:r>
+                  <w:r>
+                    <w:fldChar w:fldCharType="separate"/>
+                  </w:r>
+                  <w:r>
+                    <w:rPr>
+                      <w:noProof/>
+                    </w:rPr>
+                    <w:t>3</w:t>
+                  </w:r>
+                  <w:r>
+                    <w:rPr>
+                      <w:noProof/>
+                    </w:rPr>
+                    <w:fldChar w:fldCharType="end"/>
+                  </w:r>
                   <w:r>
                     <w:t xml:space="preserve"> : cas d'un objet propre au module</w:t>
                   </w:r>
@@ -4403,7 +4461,7 @@
           <w:lang w:eastAsia="fr-FR"/>
         </w:rPr>
         <w:pict>
-          <v:group id="_x0000_s1070" style="position:absolute;left:0;text-align:left;margin-left:-25.2pt;margin-top:-5.45pt;width:511.35pt;height:161.6pt;z-index:251658240" coordorigin="969,11714" coordsize="10227,3232">
+          <v:group id="_x0000_s1070" style="position:absolute;left:0;text-align:left;margin-left:-25.2pt;margin-top:-5.45pt;width:511.35pt;height:161.6pt;z-index:251656704" coordorigin="969,11714" coordsize="10227,3232">
             <v:shape id="_x0000_s1071" type="#_x0000_t22" style="position:absolute;left:5675;top:12259;width:536;height:2015;rotation:270" adj="2268" strokecolor="#666" strokeweight="1pt">
               <v:fill color2="#999" focusposition="1" focussize="" focus="100%" type="gradient"/>
               <v:shadow on="t" type="perspective" color="#7f7f7f" opacity=".5" offset="1pt" offset2="-3pt"/>
@@ -4913,14 +4971,14 @@
       <w:pPr>
         <w:pStyle w:val="Titre4"/>
       </w:pPr>
-      <w:bookmarkStart w:id="11" w:name="_Toc338073622"/>
+      <w:bookmarkStart w:id="10" w:name="_Toc338073622"/>
       <w:r>
         <w:t xml:space="preserve">Structure </w:t>
       </w:r>
       <w:r>
         <w:t>globale</w:t>
       </w:r>
-      <w:bookmarkEnd w:id="11"/>
+      <w:bookmarkEnd w:id="10"/>
     </w:p>
     <w:p>
       <w:pPr>
@@ -5006,10 +5064,10 @@
                     <pic:cNvPicPr/>
                   </pic:nvPicPr>
                   <pic:blipFill>
-                    <a:blip r:embed="rId10">
+                    <a:blip r:embed="rId11">
                       <a:extLst>
                         <a:ext uri="{28A0092B-C50C-407E-A947-70E740481C1C}">
-                          <a14:useLocalDpi xmlns:a14="http://schemas.microsoft.com/office/drawing/2010/main" xmlns:wps="http://schemas.microsoft.com/office/word/2010/wordprocessingShape" xmlns:wpi="http://schemas.microsoft.com/office/word/2010/wordprocessingInk" xmlns:wpg="http://schemas.microsoft.com/office/word/2010/wordprocessingGroup" xmlns:w14="http://schemas.microsoft.com/office/word/2010/wordml" xmlns:w="http://schemas.openxmlformats.org/wordprocessingml/2006/main" xmlns:w10="urn:schemas-microsoft-com:office:word" xmlns:wp14="http://schemas.microsoft.com/office/word/2010/wordprocessingDrawing" xmlns:v="urn:schemas-microsoft-com:vml" xmlns:o="urn:schemas-microsoft-com:office:office" xmlns:mc="http://schemas.openxmlformats.org/markup-compatibility/2006" xmlns:wpc="http://schemas.microsoft.com/office/word/2010/wordprocessingCanvas" xmlns="" val="0"/>
+                          <a14:useLocalDpi xmlns:a14="http://schemas.microsoft.com/office/drawing/2010/main" val="0"/>
                         </a:ext>
                       </a:extLst>
                     </a:blip>
@@ -5041,14 +5099,27 @@
       <w:r>
         <w:t xml:space="preserve">Figure </w:t>
       </w:r>
-      <w:fldSimple w:instr=" SEQ Figure \* ARABIC ">
-        <w:r>
-          <w:rPr>
-            <w:noProof/>
-          </w:rPr>
-          <w:t>4</w:t>
-        </w:r>
-      </w:fldSimple>
+      <w:r>
+        <w:fldChar w:fldCharType="begin"/>
+      </w:r>
+      <w:r>
+        <w:instrText xml:space="preserve"> SEQ Figure \* ARABIC </w:instrText>
+      </w:r>
+      <w:r>
+        <w:fldChar w:fldCharType="separate"/>
+      </w:r>
+      <w:r>
+        <w:rPr>
+          <w:noProof/>
+        </w:rPr>
+        <w:t>4</w:t>
+      </w:r>
+      <w:r>
+        <w:rPr>
+          <w:noProof/>
+        </w:rPr>
+        <w:fldChar w:fldCharType="end"/>
+      </w:r>
       <w:r>
         <w:t xml:space="preserve"> : schéma structurel des équipes</w:t>
       </w:r>
@@ -5062,11 +5133,11 @@
       <w:pPr>
         <w:pStyle w:val="Titre4"/>
       </w:pPr>
-      <w:bookmarkStart w:id="12" w:name="_Toc338073623"/>
+      <w:bookmarkStart w:id="11" w:name="_Toc338073623"/>
       <w:r>
         <w:t>Interface</w:t>
       </w:r>
-      <w:bookmarkEnd w:id="12"/>
+      <w:bookmarkEnd w:id="11"/>
     </w:p>
     <w:p>
       <w:pPr>
@@ -5151,14 +5222,14 @@
       <w:pPr>
         <w:pStyle w:val="Titre3"/>
       </w:pPr>
-      <w:bookmarkStart w:id="13" w:name="_Toc338073624"/>
-      <w:bookmarkStart w:id="14" w:name="_Toc338165065"/>
+      <w:bookmarkStart w:id="12" w:name="_Toc338073624"/>
+      <w:bookmarkStart w:id="13" w:name="_Toc338165065"/>
       <w:r>
         <w:lastRenderedPageBreak/>
         <w:t>Diagramme de cas d’utilisation</w:t>
       </w:r>
+      <w:bookmarkEnd w:id="12"/>
       <w:bookmarkEnd w:id="13"/>
-      <w:bookmarkEnd w:id="14"/>
     </w:p>
     <w:p>
       <w:r>
@@ -5166,7 +5237,7 @@
           <w:noProof/>
         </w:rPr>
         <w:pict>
-          <v:shape id="_x0000_s1108" type="#_x0000_t202" style="position:absolute;margin-left:-31.85pt;margin-top:263.4pt;width:528.65pt;height:.05pt;z-index:251672576;mso-position-horizontal-relative:text;mso-position-vertical-relative:text" stroked="f">
+          <v:shape id="_x0000_s1108" type="#_x0000_t202" style="position:absolute;margin-left:-31.85pt;margin-top:263.4pt;width:528.65pt;height:.05pt;z-index:251660800;mso-position-horizontal-relative:text;mso-position-vertical-relative:text" stroked="f">
             <v:textbox style="mso-fit-shape-to-text:t" inset="0,0,0,0">
               <w:txbxContent>
                 <w:p>
@@ -5180,14 +5251,27 @@
                   <w:r>
                     <w:t xml:space="preserve">Figure </w:t>
                   </w:r>
-                  <w:fldSimple w:instr=" SEQ Figure \* ARABIC ">
-                    <w:r>
-                      <w:rPr>
-                        <w:noProof/>
-                      </w:rPr>
-                      <w:t>5</w:t>
-                    </w:r>
-                  </w:fldSimple>
+                  <w:r>
+                    <w:fldChar w:fldCharType="begin"/>
+                  </w:r>
+                  <w:r>
+                    <w:instrText xml:space="preserve"> SEQ Figure \* ARABIC </w:instrText>
+                  </w:r>
+                  <w:r>
+                    <w:fldChar w:fldCharType="separate"/>
+                  </w:r>
+                  <w:r>
+                    <w:rPr>
+                      <w:noProof/>
+                    </w:rPr>
+                    <w:t>5</w:t>
+                  </w:r>
+                  <w:r>
+                    <w:rPr>
+                      <w:noProof/>
+                    </w:rPr>
+                    <w:fldChar w:fldCharType="end"/>
+                  </w:r>
                   <w:r>
                     <w:t xml:space="preserve"> : diagramme de cas d'utilisation du module </w:t>
                   </w:r>
@@ -5209,7 +5293,7 @@
           <w:lang w:eastAsia="fr-FR"/>
         </w:rPr>
         <w:drawing>
-          <wp:anchor distT="0" distB="0" distL="114300" distR="114300" simplePos="0" relativeHeight="251664384" behindDoc="1" locked="0" layoutInCell="1" allowOverlap="1">
+          <wp:anchor distT="0" distB="0" distL="114300" distR="114300" simplePos="0" relativeHeight="251653632" behindDoc="1" locked="0" layoutInCell="1" allowOverlap="1">
             <wp:simplePos x="0" y="0"/>
             <wp:positionH relativeFrom="column">
               <wp:posOffset>-404495</wp:posOffset>
@@ -5232,10 +5316,10 @@
                     <pic:cNvPicPr/>
                   </pic:nvPicPr>
                   <pic:blipFill>
-                    <a:blip r:embed="rId11">
+                    <a:blip r:embed="rId12">
                       <a:extLst>
                         <a:ext uri="{28A0092B-C50C-407E-A947-70E740481C1C}">
-                          <a14:useLocalDpi xmlns:a14="http://schemas.microsoft.com/office/drawing/2010/main" xmlns:wps="http://schemas.microsoft.com/office/word/2010/wordprocessingShape" xmlns:wpi="http://schemas.microsoft.com/office/word/2010/wordprocessingInk" xmlns:wpg="http://schemas.microsoft.com/office/word/2010/wordprocessingGroup" xmlns:w14="http://schemas.microsoft.com/office/word/2010/wordml" xmlns:w="http://schemas.openxmlformats.org/wordprocessingml/2006/main" xmlns:w10="urn:schemas-microsoft-com:office:word" xmlns:wp14="http://schemas.microsoft.com/office/word/2010/wordprocessingDrawing" xmlns:v="urn:schemas-microsoft-com:vml" xmlns:o="urn:schemas-microsoft-com:office:office" xmlns:mc="http://schemas.openxmlformats.org/markup-compatibility/2006" xmlns:wpc="http://schemas.microsoft.com/office/word/2010/wordprocessingCanvas" xmlns="" val="0"/>
+                          <a14:useLocalDpi xmlns:a14="http://schemas.microsoft.com/office/drawing/2010/main" val="0"/>
                         </a:ext>
                       </a:extLst>
                     </a:blip>
@@ -5313,6 +5397,9 @@
       <w:r>
         <w:t>Envoyer / Recevoir une demande de partie</w:t>
       </w:r>
+      <w:r>
+        <w:t xml:space="preserve"> (chargement inclus)</w:t>
+      </w:r>
     </w:p>
     <w:p>
       <w:pPr>
@@ -5324,7 +5411,7 @@
         <w:jc w:val="both"/>
       </w:pPr>
       <w:r>
-        <w:t>Chargement de partie</w:t>
+        <w:t>Envoyer un message</w:t>
       </w:r>
     </w:p>
     <w:p>
@@ -5337,7 +5424,10 @@
         <w:jc w:val="both"/>
       </w:pPr>
       <w:r>
-        <w:t>Envoyer un message</w:t>
+        <w:t xml:space="preserve">Envoyer un </w:t>
+      </w:r>
+      <w:r>
+        <w:t>statut</w:t>
       </w:r>
     </w:p>
     <w:p>
@@ -5375,14 +5465,14 @@
       <w:pPr>
         <w:pStyle w:val="Titre3"/>
       </w:pPr>
-      <w:bookmarkStart w:id="15" w:name="_Toc338073628"/>
-      <w:bookmarkStart w:id="16" w:name="_Toc338165066"/>
+      <w:bookmarkStart w:id="14" w:name="_Toc338073628"/>
+      <w:bookmarkStart w:id="15" w:name="_Toc338165066"/>
       <w:r>
         <w:lastRenderedPageBreak/>
         <w:t>Diagrammes de séquence</w:t>
       </w:r>
+      <w:bookmarkEnd w:id="14"/>
       <w:bookmarkEnd w:id="15"/>
-      <w:bookmarkEnd w:id="16"/>
     </w:p>
     <w:p>
       <w:pPr>
@@ -5392,11 +5482,11 @@
           <w:numId w:val="11"/>
         </w:numPr>
       </w:pPr>
-      <w:bookmarkStart w:id="17" w:name="_Toc338073629"/>
+      <w:bookmarkStart w:id="16" w:name="_Toc338073629"/>
       <w:r>
         <w:t>Lister les joueurs connectés</w:t>
       </w:r>
-      <w:bookmarkEnd w:id="17"/>
+      <w:bookmarkEnd w:id="16"/>
     </w:p>
     <w:p>
       <w:pPr>
@@ -5410,8 +5500,8 @@
         </w:rPr>
         <w:drawing>
           <wp:inline distT="0" distB="0" distL="0" distR="0">
-            <wp:extent cx="4924425" cy="2856215"/>
-            <wp:effectExtent l="19050" t="19050" r="28575" b="20335"/>
+            <wp:extent cx="4924425" cy="2707144"/>
+            <wp:effectExtent l="19050" t="19050" r="0" b="0"/>
             <wp:docPr id="5" name="Image 5"/>
             <wp:cNvGraphicFramePr>
               <a:graphicFrameLocks xmlns:a="http://schemas.openxmlformats.org/drawingml/2006/main" noChangeAspect="1"/>
@@ -5424,10 +5514,10 @@
                     <pic:cNvPicPr/>
                   </pic:nvPicPr>
                   <pic:blipFill>
-                    <a:blip r:embed="rId12">
+                    <a:blip r:embed="rId13">
                       <a:extLst>
                         <a:ext uri="{28A0092B-C50C-407E-A947-70E740481C1C}">
-                          <a14:useLocalDpi xmlns:a14="http://schemas.microsoft.com/office/drawing/2010/main" xmlns:wps="http://schemas.microsoft.com/office/word/2010/wordprocessingShape" xmlns:wpi="http://schemas.microsoft.com/office/word/2010/wordprocessingInk" xmlns:wpg="http://schemas.microsoft.com/office/word/2010/wordprocessingGroup" xmlns:w14="http://schemas.microsoft.com/office/word/2010/wordml" xmlns:w="http://schemas.openxmlformats.org/wordprocessingml/2006/main" xmlns:w10="urn:schemas-microsoft-com:office:word" xmlns:wp14="http://schemas.microsoft.com/office/word/2010/wordprocessingDrawing" xmlns:v="urn:schemas-microsoft-com:vml" xmlns:o="urn:schemas-microsoft-com:office:office" xmlns:mc="http://schemas.openxmlformats.org/markup-compatibility/2006" xmlns:wpc="http://schemas.microsoft.com/office/word/2010/wordprocessingCanvas" xmlns="" val="0"/>
+                          <a14:useLocalDpi xmlns:a14="http://schemas.microsoft.com/office/drawing/2010/main" val="0"/>
                         </a:ext>
                       </a:extLst>
                     </a:blip>
@@ -5438,7 +5528,7 @@
                   <pic:spPr>
                     <a:xfrm>
                       <a:off x="0" y="0"/>
-                      <a:ext cx="4924425" cy="2856215"/>
+                      <a:ext cx="4924425" cy="2707144"/>
                     </a:xfrm>
                     <a:prstGeom prst="rect">
                       <a:avLst/>
@@ -5464,14 +5554,27 @@
       <w:r>
         <w:t xml:space="preserve">Figure </w:t>
       </w:r>
-      <w:fldSimple w:instr=" SEQ Figure \* ARABIC ">
-        <w:r>
-          <w:rPr>
-            <w:noProof/>
-          </w:rPr>
-          <w:t>6</w:t>
-        </w:r>
-      </w:fldSimple>
+      <w:r>
+        <w:fldChar w:fldCharType="begin"/>
+      </w:r>
+      <w:r>
+        <w:instrText xml:space="preserve"> SEQ Figure \* ARABIC </w:instrText>
+      </w:r>
+      <w:r>
+        <w:fldChar w:fldCharType="separate"/>
+      </w:r>
+      <w:r>
+        <w:rPr>
+          <w:noProof/>
+        </w:rPr>
+        <w:t>6</w:t>
+      </w:r>
+      <w:r>
+        <w:rPr>
+          <w:noProof/>
+        </w:rPr>
+        <w:fldChar w:fldCharType="end"/>
+      </w:r>
       <w:r>
         <w:t xml:space="preserve"> : diagramme de séquence de recherche des joueurs</w:t>
       </w:r>
@@ -5508,11 +5611,14 @@
       <w:pPr>
         <w:pStyle w:val="Titre4"/>
       </w:pPr>
-      <w:bookmarkStart w:id="18" w:name="_Toc338073630"/>
+      <w:bookmarkStart w:id="17" w:name="_Toc338073630"/>
       <w:r>
         <w:t>Envoyer / Recevoir une demande de partie</w:t>
       </w:r>
-      <w:bookmarkEnd w:id="18"/>
+      <w:bookmarkEnd w:id="17"/>
+      <w:r>
+        <w:t xml:space="preserve"> (chargement inclus)</w:t>
+      </w:r>
     </w:p>
     <w:p>
       <w:pPr>
@@ -5526,8 +5632,8 @@
         </w:rPr>
         <w:drawing>
           <wp:inline distT="0" distB="0" distL="0" distR="0">
-            <wp:extent cx="5010150" cy="2891344"/>
-            <wp:effectExtent l="19050" t="19050" r="19050" b="23306"/>
+            <wp:extent cx="5808605" cy="2796540"/>
+            <wp:effectExtent l="19050" t="19050" r="1905" b="3810"/>
             <wp:docPr id="6" name="Image 6"/>
             <wp:cNvGraphicFramePr>
               <a:graphicFrameLocks xmlns:a="http://schemas.openxmlformats.org/drawingml/2006/main" noChangeAspect="1"/>
@@ -5540,10 +5646,10 @@
                     <pic:cNvPicPr/>
                   </pic:nvPicPr>
                   <pic:blipFill>
-                    <a:blip r:embed="rId13">
+                    <a:blip r:embed="rId14">
                       <a:extLst>
                         <a:ext uri="{28A0092B-C50C-407E-A947-70E740481C1C}">
-                          <a14:useLocalDpi xmlns:a14="http://schemas.microsoft.com/office/drawing/2010/main" xmlns:wps="http://schemas.microsoft.com/office/word/2010/wordprocessingShape" xmlns:wpi="http://schemas.microsoft.com/office/word/2010/wordprocessingInk" xmlns:wpg="http://schemas.microsoft.com/office/word/2010/wordprocessingGroup" xmlns:w14="http://schemas.microsoft.com/office/word/2010/wordml" xmlns:w="http://schemas.openxmlformats.org/wordprocessingml/2006/main" xmlns:w10="urn:schemas-microsoft-com:office:word" xmlns:wp14="http://schemas.microsoft.com/office/word/2010/wordprocessingDrawing" xmlns:v="urn:schemas-microsoft-com:vml" xmlns:o="urn:schemas-microsoft-com:office:office" xmlns:mc="http://schemas.openxmlformats.org/markup-compatibility/2006" xmlns:wpc="http://schemas.microsoft.com/office/word/2010/wordprocessingCanvas" xmlns="" val="0"/>
+                          <a14:useLocalDpi xmlns:a14="http://schemas.microsoft.com/office/drawing/2010/main" val="0"/>
                         </a:ext>
                       </a:extLst>
                     </a:blip>
@@ -5554,7 +5660,7 @@
                   <pic:spPr>
                     <a:xfrm>
                       <a:off x="0" y="0"/>
-                      <a:ext cx="5011020" cy="2891846"/>
+                      <a:ext cx="5820168" cy="2802107"/>
                     </a:xfrm>
                     <a:prstGeom prst="rect">
                       <a:avLst/>
@@ -5580,14 +5686,27 @@
       <w:r>
         <w:t xml:space="preserve">Figure </w:t>
       </w:r>
-      <w:fldSimple w:instr=" SEQ Figure \* ARABIC ">
-        <w:r>
-          <w:rPr>
-            <w:noProof/>
-          </w:rPr>
-          <w:t>7</w:t>
-        </w:r>
-      </w:fldSimple>
+      <w:r>
+        <w:fldChar w:fldCharType="begin"/>
+      </w:r>
+      <w:r>
+        <w:instrText xml:space="preserve"> SEQ Figure \* ARABIC </w:instrText>
+      </w:r>
+      <w:r>
+        <w:fldChar w:fldCharType="separate"/>
+      </w:r>
+      <w:r>
+        <w:rPr>
+          <w:noProof/>
+        </w:rPr>
+        <w:t>7</w:t>
+      </w:r>
+      <w:r>
+        <w:rPr>
+          <w:noProof/>
+        </w:rPr>
+        <w:fldChar w:fldCharType="end"/>
+      </w:r>
       <w:r>
         <w:t xml:space="preserve"> : diagramme de séquence de lancement d’une partie</w:t>
       </w:r>
@@ -5604,39 +5723,50 @@
         <w:t>,</w:t>
       </w:r>
       <w:r>
-        <w:t xml:space="preserve"> on note que les requêtes sont envoyées de manière asynchrone, ce qui implique l’utilisation d’une pile de demandes afin de pouvoir permettre à l’utilisateur de répondre à celle de </w:t>
+        <w:t xml:space="preserve"> on note que les requêtes sont envoyées de manière asynchrone, ce qui implique l’utilisation d’une pile de demandes afin de pouvoir permettre à l’utilisateur de répondre à celle de son choix. Ceci nous permettra également de gérer le cas de demande</w:t>
+      </w:r>
+      <w:r>
+        <w:t>s de connex</w:t>
+      </w:r>
+      <w:r>
+        <w:t>ion simultanées. Néanmoins</w:t>
+      </w:r>
+      <w:r>
+        <w:t>,</w:t>
+      </w:r>
+      <w:r>
+        <w:t xml:space="preserve"> lorsqu’une demande de connexion est acceptée, il faudra bien veiller à ce qu’un </w:t>
+      </w:r>
+      <w:r>
+        <w:t>« </w:t>
+      </w:r>
+      <w:r>
+        <w:t>flag</w:t>
+      </w:r>
+      <w:r>
+        <w:t> »</w:t>
+      </w:r>
+      <w:r>
+        <w:t xml:space="preserve"> </w:t>
       </w:r>
       <w:r>
         <w:lastRenderedPageBreak/>
-        <w:t>son choix. Ceci nous permettra également de gérer le cas de demande</w:t>
-      </w:r>
-      <w:r>
-        <w:t>s de connex</w:t>
-      </w:r>
-      <w:r>
-        <w:t>ion simultanées. Néanmoins</w:t>
-      </w:r>
-      <w:r>
-        <w:t>,</w:t>
-      </w:r>
-      <w:r>
-        <w:t xml:space="preserve"> lorsqu’une demande de connexion est acceptée, il faudra bien veiller à ce qu’un </w:t>
-      </w:r>
-      <w:r>
-        <w:t>« </w:t>
-      </w:r>
-      <w:r>
-        <w:t>flag</w:t>
-      </w:r>
-      <w:r>
-        <w:t> »</w:t>
-      </w:r>
-      <w:r>
-        <w:t xml:space="preserve"> ou </w:t>
+        <w:t xml:space="preserve">ou </w:t>
       </w:r>
       <w:r>
         <w:t>autre marqueur bloque l’acceptation de toute autre demande.</w:t>
       </w:r>
+      <w:r>
+        <w:t xml:space="preserve"> On note également que ce scénario gère les demandes de nouvelles parties ainsi que les demandes de chargement de parties. A cet effet, la structure </w:t>
+      </w:r>
+      <w:proofErr w:type="spellStart"/>
+      <w:r>
+        <w:t>invit_msg</w:t>
+      </w:r>
+      <w:proofErr w:type="spellEnd"/>
+      <w:r>
+        <w:t xml:space="preserve"> contiendra soit des éléments relatifs à une nouvelle partie, soit une partie sauvegardée localement qui sera envoyé à l’adversaire concerné.</w:t>
+      </w:r>
     </w:p>
     <w:p>
       <w:pPr>
@@ -5647,11 +5777,11 @@
       <w:pPr>
         <w:pStyle w:val="Titre4"/>
       </w:pPr>
-      <w:bookmarkStart w:id="19" w:name="_Toc338073631"/>
-      <w:r>
-        <w:t>Chargement de partie</w:t>
-      </w:r>
-      <w:bookmarkEnd w:id="19"/>
+      <w:bookmarkStart w:id="18" w:name="_Toc338073632"/>
+      <w:r>
+        <w:t>Envoyer un message</w:t>
+      </w:r>
+      <w:bookmarkEnd w:id="18"/>
     </w:p>
     <w:p>
       <w:pPr>
@@ -5665,9 +5795,9 @@
         </w:rPr>
         <w:drawing>
           <wp:inline distT="0" distB="0" distL="0" distR="0">
-            <wp:extent cx="5175529" cy="2458519"/>
-            <wp:effectExtent l="19050" t="19050" r="25121" b="17981"/>
-            <wp:docPr id="7" name="Image 7"/>
+            <wp:extent cx="5817056" cy="2171700"/>
+            <wp:effectExtent l="19050" t="19050" r="0" b="0"/>
+            <wp:docPr id="9" name="Image 9"/>
             <wp:cNvGraphicFramePr>
               <a:graphicFrameLocks xmlns:a="http://schemas.openxmlformats.org/drawingml/2006/main" noChangeAspect="1"/>
             </wp:cNvGraphicFramePr>
@@ -5675,14 +5805,14 @@
               <a:graphicData uri="http://schemas.openxmlformats.org/drawingml/2006/picture">
                 <pic:pic xmlns:pic="http://schemas.openxmlformats.org/drawingml/2006/picture">
                   <pic:nvPicPr>
-                    <pic:cNvPr id="0" name="chargement de partie.png"/>
+                    <pic:cNvPr id="0" name="envoyer un msg.png"/>
                     <pic:cNvPicPr/>
                   </pic:nvPicPr>
                   <pic:blipFill>
-                    <a:blip r:embed="rId14">
+                    <a:blip r:embed="rId15">
                       <a:extLst>
                         <a:ext uri="{28A0092B-C50C-407E-A947-70E740481C1C}">
-                          <a14:useLocalDpi xmlns:a14="http://schemas.microsoft.com/office/drawing/2010/main" xmlns:wps="http://schemas.microsoft.com/office/word/2010/wordprocessingShape" xmlns:wpi="http://schemas.microsoft.com/office/word/2010/wordprocessingInk" xmlns:wpg="http://schemas.microsoft.com/office/word/2010/wordprocessingGroup" xmlns:w14="http://schemas.microsoft.com/office/word/2010/wordml" xmlns:w="http://schemas.openxmlformats.org/wordprocessingml/2006/main" xmlns:w10="urn:schemas-microsoft-com:office:word" xmlns:wp14="http://schemas.microsoft.com/office/word/2010/wordprocessingDrawing" xmlns:v="urn:schemas-microsoft-com:vml" xmlns:o="urn:schemas-microsoft-com:office:office" xmlns:mc="http://schemas.openxmlformats.org/markup-compatibility/2006" xmlns:wpc="http://schemas.microsoft.com/office/word/2010/wordprocessingCanvas" xmlns="" val="0"/>
+                          <a14:useLocalDpi xmlns:a14="http://schemas.microsoft.com/office/drawing/2010/main" val="0"/>
                         </a:ext>
                       </a:extLst>
                     </a:blip>
@@ -5693,7 +5823,7 @@
                   <pic:spPr>
                     <a:xfrm>
                       <a:off x="0" y="0"/>
-                      <a:ext cx="5175529" cy="2458519"/>
+                      <a:ext cx="5839823" cy="2180200"/>
                     </a:xfrm>
                     <a:prstGeom prst="rect">
                       <a:avLst/>
@@ -5719,41 +5849,21 @@
       <w:r>
         <w:t xml:space="preserve">Figure </w:t>
       </w:r>
-      <w:fldSimple w:instr=" SEQ Figure \* ARABIC ">
-        <w:r>
-          <w:rPr>
-            <w:noProof/>
-          </w:rPr>
-          <w:t>8</w:t>
-        </w:r>
-      </w:fldSimple>
-      <w:r>
-        <w:t xml:space="preserve"> : diagramme de séquence de chargement d'une partie</w:t>
-      </w:r>
-    </w:p>
-    <w:p>
-      <w:pPr>
-        <w:jc w:val="both"/>
-      </w:pPr>
-      <w:r>
-        <w:tab/>
-        <w:t>On note ici qu’on envoie, dans un premier temps, une demande de chargement à l’utilisateur concerné avant d’envoyer intégralement l’état de la partie. S’il y a acceptation, on synchronise les deux clients afin de mettre à jour leur grille.</w:t>
-      </w:r>
-    </w:p>
-    <w:p>
-      <w:pPr>
-        <w:jc w:val="both"/>
-      </w:pPr>
+      <w:r>
+        <w:t>8</w:t>
+      </w:r>
+      <w:r>
+        <w:t xml:space="preserve"> : diagramme de séquence d'envoi d’un message par chat</w:t>
+      </w:r>
     </w:p>
     <w:p>
       <w:pPr>
         <w:pStyle w:val="Titre4"/>
       </w:pPr>
-      <w:bookmarkStart w:id="20" w:name="_Toc338073632"/>
-      <w:r>
-        <w:t>Envoyer un message</w:t>
-      </w:r>
-      <w:bookmarkEnd w:id="20"/>
+      <w:bookmarkStart w:id="19" w:name="_Toc338073633"/>
+      <w:r>
+        <w:t>Envoyer un statut</w:t>
+      </w:r>
     </w:p>
     <w:p>
       <w:pPr>
@@ -5766,10 +5876,10 @@
           <w:lang w:eastAsia="fr-FR"/>
         </w:rPr>
         <w:drawing>
-          <wp:inline distT="0" distB="0" distL="0" distR="0">
-            <wp:extent cx="4619625" cy="2857500"/>
-            <wp:effectExtent l="19050" t="19050" r="28575" b="19050"/>
-            <wp:docPr id="9" name="Image 9"/>
+          <wp:inline distT="0" distB="0" distL="0" distR="0" wp14:anchorId="44D56EEE" wp14:editId="4B0D6C83">
+            <wp:extent cx="5815965" cy="2293620"/>
+            <wp:effectExtent l="19050" t="19050" r="0" b="0"/>
+            <wp:docPr id="11" name="Image 11"/>
             <wp:cNvGraphicFramePr>
               <a:graphicFrameLocks xmlns:a="http://schemas.openxmlformats.org/drawingml/2006/main" noChangeAspect="1"/>
             </wp:cNvGraphicFramePr>
@@ -5781,10 +5891,10 @@
                     <pic:cNvPicPr/>
                   </pic:nvPicPr>
                   <pic:blipFill>
-                    <a:blip r:embed="rId15">
+                    <a:blip r:embed="rId16">
                       <a:extLst>
                         <a:ext uri="{28A0092B-C50C-407E-A947-70E740481C1C}">
-                          <a14:useLocalDpi xmlns:a14="http://schemas.microsoft.com/office/drawing/2010/main" xmlns:wps="http://schemas.microsoft.com/office/word/2010/wordprocessingShape" xmlns:wpi="http://schemas.microsoft.com/office/word/2010/wordprocessingInk" xmlns:wpg="http://schemas.microsoft.com/office/word/2010/wordprocessingGroup" xmlns:w14="http://schemas.microsoft.com/office/word/2010/wordml" xmlns:w="http://schemas.openxmlformats.org/wordprocessingml/2006/main" xmlns:w10="urn:schemas-microsoft-com:office:word" xmlns:wp14="http://schemas.microsoft.com/office/word/2010/wordprocessingDrawing" xmlns:v="urn:schemas-microsoft-com:vml" xmlns:o="urn:schemas-microsoft-com:office:office" xmlns:mc="http://schemas.openxmlformats.org/markup-compatibility/2006" xmlns:wpc="http://schemas.microsoft.com/office/word/2010/wordprocessingCanvas" xmlns="" val="0"/>
+                          <a14:useLocalDpi xmlns:a14="http://schemas.microsoft.com/office/drawing/2010/main" val="0"/>
                         </a:ext>
                       </a:extLst>
                     </a:blip>
@@ -5795,7 +5905,7 @@
                   <pic:spPr>
                     <a:xfrm>
                       <a:off x="0" y="0"/>
-                      <a:ext cx="4630877" cy="2864460"/>
+                      <a:ext cx="5827535" cy="2298183"/>
                     </a:xfrm>
                     <a:prstGeom prst="rect">
                       <a:avLst/>
@@ -5821,57 +5931,46 @@
       <w:r>
         <w:t xml:space="preserve">Figure </w:t>
       </w:r>
-      <w:fldSimple w:instr=" SEQ Figure \* ARABIC ">
-        <w:r>
-          <w:rPr>
-            <w:noProof/>
-          </w:rPr>
-          <w:t>9</w:t>
-        </w:r>
-      </w:fldSimple>
+      <w:r>
+        <w:t>9</w:t>
+      </w:r>
       <w:r>
         <w:t xml:space="preserve"> : diagramme de séquence d'envoi d’un message par chat</w:t>
       </w:r>
     </w:p>
     <w:p>
       <w:pPr>
-        <w:jc w:val="center"/>
-      </w:pPr>
-    </w:p>
-    <w:p>
-      <w:pPr>
         <w:jc w:val="both"/>
       </w:pPr>
       <w:r>
         <w:tab/>
-      </w:r>
-      <w:r>
-        <w:t>Dans ce cas</w:t>
-      </w:r>
-      <w:r>
-        <w:t>, les échanges ne sont pas primordiaux</w:t>
-      </w:r>
-      <w:r>
-        <w:t> :</w:t>
-      </w:r>
-      <w:r>
-        <w:t xml:space="preserve"> on n’accuse pas réception des messages envoyés.</w:t>
-      </w:r>
-    </w:p>
-    <w:p>
-      <w:pPr>
-        <w:jc w:val="both"/>
-      </w:pPr>
-    </w:p>
+        <w:t xml:space="preserve">On envoie ici le statut de la partie. En effet, lorsqu’un joueur demande un match nul, qu’il abandonne ou qu’il quitte </w:t>
+      </w:r>
+      <w:r>
+        <w:t xml:space="preserve">la partie, </w:t>
+      </w:r>
+      <w:r>
+        <w:t xml:space="preserve">un message de type </w:t>
+      </w:r>
+      <w:proofErr w:type="spellStart"/>
+      <w:r>
+        <w:t>constant_msg</w:t>
+      </w:r>
+      <w:proofErr w:type="spellEnd"/>
+      <w:r>
+        <w:t xml:space="preserve"> est envoyé pour prévenir le client adverse.</w:t>
+      </w:r>
+    </w:p>
+    <w:p/>
     <w:p>
       <w:pPr>
         <w:pStyle w:val="Titre4"/>
       </w:pPr>
-      <w:bookmarkStart w:id="21" w:name="_Toc338073633"/>
-      <w:r>
+      <w:r>
+        <w:lastRenderedPageBreak/>
         <w:t>Déplacer pièce</w:t>
       </w:r>
-      <w:bookmarkEnd w:id="21"/>
+      <w:bookmarkEnd w:id="19"/>
     </w:p>
     <w:p>
       <w:pPr>
@@ -5885,8 +5984,8 @@
         </w:rPr>
         <w:drawing>
           <wp:inline distT="0" distB="0" distL="0" distR="0">
-            <wp:extent cx="5095875" cy="2594263"/>
-            <wp:effectExtent l="19050" t="19050" r="28575" b="15587"/>
+            <wp:extent cx="5814060" cy="2132669"/>
+            <wp:effectExtent l="19050" t="19050" r="0" b="1270"/>
             <wp:docPr id="10" name="Image 10"/>
             <wp:cNvGraphicFramePr>
               <a:graphicFrameLocks xmlns:a="http://schemas.openxmlformats.org/drawingml/2006/main" noChangeAspect="1"/>
@@ -5899,10 +5998,10 @@
                     <pic:cNvPicPr/>
                   </pic:nvPicPr>
                   <pic:blipFill>
-                    <a:blip r:embed="rId16">
+                    <a:blip r:embed="rId17">
                       <a:extLst>
                         <a:ext uri="{28A0092B-C50C-407E-A947-70E740481C1C}">
-                          <a14:useLocalDpi xmlns:a14="http://schemas.microsoft.com/office/drawing/2010/main" xmlns:wps="http://schemas.microsoft.com/office/word/2010/wordprocessingShape" xmlns:wpi="http://schemas.microsoft.com/office/word/2010/wordprocessingInk" xmlns:wpg="http://schemas.microsoft.com/office/word/2010/wordprocessingGroup" xmlns:w14="http://schemas.microsoft.com/office/word/2010/wordml" xmlns:w="http://schemas.openxmlformats.org/wordprocessingml/2006/main" xmlns:w10="urn:schemas-microsoft-com:office:word" xmlns:wp14="http://schemas.microsoft.com/office/word/2010/wordprocessingDrawing" xmlns:v="urn:schemas-microsoft-com:vml" xmlns:o="urn:schemas-microsoft-com:office:office" xmlns:mc="http://schemas.openxmlformats.org/markup-compatibility/2006" xmlns:wpc="http://schemas.microsoft.com/office/word/2010/wordprocessingCanvas" xmlns="" val="0"/>
+                          <a14:useLocalDpi xmlns:a14="http://schemas.microsoft.com/office/drawing/2010/main" val="0"/>
                         </a:ext>
                       </a:extLst>
                     </a:blip>
@@ -5913,7 +6012,7 @@
                   <pic:spPr>
                     <a:xfrm>
                       <a:off x="0" y="0"/>
-                      <a:ext cx="5096537" cy="2594600"/>
+                      <a:ext cx="5837894" cy="2141412"/>
                     </a:xfrm>
                     <a:prstGeom prst="rect">
                       <a:avLst/>
@@ -5939,14 +6038,27 @@
       <w:r>
         <w:t xml:space="preserve">Figure </w:t>
       </w:r>
-      <w:fldSimple w:instr=" SEQ Figure \* ARABIC ">
-        <w:r>
-          <w:rPr>
-            <w:noProof/>
-          </w:rPr>
-          <w:t>10</w:t>
-        </w:r>
-      </w:fldSimple>
+      <w:r>
+        <w:fldChar w:fldCharType="begin"/>
+      </w:r>
+      <w:r>
+        <w:instrText xml:space="preserve"> SEQ Figure \* ARABIC </w:instrText>
+      </w:r>
+      <w:r>
+        <w:fldChar w:fldCharType="separate"/>
+      </w:r>
+      <w:r>
+        <w:rPr>
+          <w:noProof/>
+        </w:rPr>
+        <w:t>10</w:t>
+      </w:r>
+      <w:r>
+        <w:rPr>
+          <w:noProof/>
+        </w:rPr>
+        <w:fldChar w:fldCharType="end"/>
+      </w:r>
       <w:r>
         <w:t xml:space="preserve"> : diagramme de séquence de déplacement d'une pièce</w:t>
       </w:r>
@@ -5957,27 +6069,17 @@
       </w:pPr>
       <w:r>
         <w:tab/>
-        <w:t>On note ici que des accusés de réception seront utilisés afin de synchroniser régulièrement les deux clients. Si une condition de fin de partie e</w:t>
-      </w:r>
-      <w:r>
-        <w:t>s</w:t>
-      </w:r>
-      <w:r>
-        <w:t xml:space="preserve">t vérifiée, le </w:t>
-      </w:r>
-      <w:r>
-        <w:t>« </w:t>
+      </w:r>
+      <w:r>
+        <w:t xml:space="preserve">On transmet le déplacement au joueur adverse par le biais de la structure </w:t>
       </w:r>
       <w:proofErr w:type="spellStart"/>
       <w:r>
-        <w:t>DataManager</w:t>
+        <w:t>move_msg</w:t>
       </w:r>
       <w:proofErr w:type="spellEnd"/>
       <w:r>
-        <w:t> »</w:t>
-      </w:r>
-      <w:r>
-        <w:t xml:space="preserve"> stoppera la partie et cette information sera transmise au client adverse.</w:t>
+        <w:t>.</w:t>
       </w:r>
     </w:p>
     <w:p>
@@ -5989,11 +6091,11 @@
       <w:pPr>
         <w:pStyle w:val="Titre4"/>
       </w:pPr>
-      <w:bookmarkStart w:id="22" w:name="_Toc338073634"/>
+      <w:bookmarkStart w:id="20" w:name="_Toc338073634"/>
       <w:r>
         <w:t>Déconnexion</w:t>
       </w:r>
-      <w:bookmarkEnd w:id="22"/>
+      <w:bookmarkEnd w:id="20"/>
       <w:r>
         <w:t xml:space="preserve"> de partie</w:t>
       </w:r>
@@ -6010,8 +6112,8 @@
         </w:rPr>
         <w:drawing>
           <wp:inline distT="0" distB="0" distL="0" distR="0">
-            <wp:extent cx="5203372" cy="2375701"/>
-            <wp:effectExtent l="19050" t="19050" r="0" b="5715"/>
+            <wp:extent cx="5885906" cy="2321202"/>
+            <wp:effectExtent l="19050" t="19050" r="635" b="3175"/>
             <wp:docPr id="3" name="Image 3"/>
             <wp:cNvGraphicFramePr>
               <a:graphicFrameLocks xmlns:a="http://schemas.openxmlformats.org/drawingml/2006/main" noChangeAspect="1"/>
@@ -6024,10 +6126,10 @@
                     <pic:cNvPicPr/>
                   </pic:nvPicPr>
                   <pic:blipFill>
-                    <a:blip r:embed="rId17">
+                    <a:blip r:embed="rId18">
                       <a:extLst>
                         <a:ext uri="{28A0092B-C50C-407E-A947-70E740481C1C}">
-                          <a14:useLocalDpi xmlns:a14="http://schemas.microsoft.com/office/drawing/2010/main" xmlns:wps="http://schemas.microsoft.com/office/word/2010/wordprocessingShape" xmlns:wpi="http://schemas.microsoft.com/office/word/2010/wordprocessingInk" xmlns:wpg="http://schemas.microsoft.com/office/word/2010/wordprocessingGroup" xmlns:w14="http://schemas.microsoft.com/office/word/2010/wordml" xmlns:w="http://schemas.openxmlformats.org/wordprocessingml/2006/main" xmlns:w10="urn:schemas-microsoft-com:office:word" xmlns:wp14="http://schemas.microsoft.com/office/word/2010/wordprocessingDrawing" xmlns:v="urn:schemas-microsoft-com:vml" xmlns:o="urn:schemas-microsoft-com:office:office" xmlns:mc="http://schemas.openxmlformats.org/markup-compatibility/2006" xmlns:wpc="http://schemas.microsoft.com/office/word/2010/wordprocessingCanvas" xmlns="" val="0"/>
+                          <a14:useLocalDpi xmlns:a14="http://schemas.microsoft.com/office/drawing/2010/main" val="0"/>
                         </a:ext>
                       </a:extLst>
                     </a:blip>
@@ -6038,7 +6140,7 @@
                   <pic:spPr>
                     <a:xfrm>
                       <a:off x="0" y="0"/>
-                      <a:ext cx="5210087" cy="2378767"/>
+                      <a:ext cx="5900211" cy="2326843"/>
                     </a:xfrm>
                     <a:prstGeom prst="rect">
                       <a:avLst/>
@@ -6055,6 +6157,8 @@
           </wp:inline>
         </w:drawing>
       </w:r>
+      <w:bookmarkStart w:id="21" w:name="_GoBack"/>
+      <w:bookmarkEnd w:id="21"/>
     </w:p>
     <w:p>
       <w:pPr>
@@ -6064,16 +6168,54 @@
       <w:r>
         <w:t xml:space="preserve">Figure </w:t>
       </w:r>
-      <w:fldSimple w:instr=" SEQ Figure \* ARABIC ">
-        <w:r>
-          <w:rPr>
-            <w:noProof/>
-          </w:rPr>
-          <w:t>11</w:t>
-        </w:r>
-      </w:fldSimple>
+      <w:r>
+        <w:fldChar w:fldCharType="begin"/>
+      </w:r>
+      <w:r>
+        <w:instrText xml:space="preserve"> SEQ Figure \* ARABIC </w:instrText>
+      </w:r>
+      <w:r>
+        <w:fldChar w:fldCharType="separate"/>
+      </w:r>
+      <w:r>
+        <w:rPr>
+          <w:noProof/>
+        </w:rPr>
+        <w:t>11</w:t>
+      </w:r>
+      <w:r>
+        <w:rPr>
+          <w:noProof/>
+        </w:rPr>
+        <w:fldChar w:fldCharType="end"/>
+      </w:r>
       <w:r>
         <w:t xml:space="preserve"> : diagramme de séquence de fin de partie</w:t>
+      </w:r>
+    </w:p>
+    <w:p>
+      <w:pPr>
+        <w:pStyle w:val="Lgende"/>
+        <w:jc w:val="center"/>
+        <w:rPr>
+          <w:sz w:val="22"/>
+          <w:szCs w:val="22"/>
+        </w:rPr>
+      </w:pPr>
+    </w:p>
+    <w:p>
+      <w:pPr>
+        <w:pStyle w:val="Lgende"/>
+        <w:jc w:val="both"/>
+      </w:pPr>
+      <w:r>
+        <w:rPr>
+          <w:i w:val="0"/>
+          <w:sz w:val="22"/>
+          <w:szCs w:val="22"/>
+        </w:rPr>
+        <w:tab/>
+        <w:t>Une fois la parie finie ou si un des joueurs décide de quitter la partie, un message est envoyé à l’adversaire afin de lui notifier cette décision.</w:t>
       </w:r>
       <w:r>
         <w:br w:type="page"/>
@@ -6129,7 +6271,7 @@
           <w:insideH w:val="single" w:sz="8" w:space="0" w:color="548DD4" w:themeColor="text2" w:themeTint="99"/>
           <w:insideV w:val="single" w:sz="8" w:space="0" w:color="548DD4" w:themeColor="text2" w:themeTint="99"/>
         </w:tblBorders>
-        <w:tblLook w:val="04A0"/>
+        <w:tblLook w:val="04A0" w:firstRow="1" w:lastRow="0" w:firstColumn="1" w:lastColumn="0" w:noHBand="0" w:noVBand="1"/>
       </w:tblPr>
       <w:tblGrid>
         <w:gridCol w:w="1803"/>
@@ -6631,7 +6773,19 @@
               <w:rPr>
                 <w:lang w:val="en-US"/>
               </w:rPr>
-              <w:t>(String)</w:t>
+              <w:t>(</w:t>
+            </w:r>
+            <w:r>
+              <w:rPr>
+                <w:lang w:val="en-US"/>
+              </w:rPr>
+              <w:t>Message</w:t>
+            </w:r>
+            <w:r>
+              <w:rPr>
+                <w:lang w:val="en-US"/>
+              </w:rPr>
+              <w:t>)</w:t>
             </w:r>
           </w:p>
         </w:tc>
@@ -6657,7 +6811,19 @@
               <w:rPr>
                 <w:lang w:val="en-US"/>
               </w:rPr>
-              <w:t>(String)</w:t>
+              <w:t>(</w:t>
+            </w:r>
+            <w:r>
+              <w:rPr>
+                <w:lang w:val="en-US"/>
+              </w:rPr>
+              <w:t>Message</w:t>
+            </w:r>
+            <w:r>
+              <w:rPr>
+                <w:lang w:val="en-US"/>
+              </w:rPr>
+              <w:t>)</w:t>
             </w:r>
           </w:p>
         </w:tc>
@@ -6951,22 +7117,91 @@
       <w:pPr>
         <w:pStyle w:val="Titre3"/>
       </w:pPr>
-      <w:bookmarkStart w:id="23" w:name="_Toc338073635"/>
-      <w:bookmarkStart w:id="24" w:name="_Toc338165067"/>
+      <w:bookmarkStart w:id="22" w:name="_Toc338073635"/>
+      <w:bookmarkStart w:id="23" w:name="_Toc338165067"/>
       <w:r>
         <w:lastRenderedPageBreak/>
         <w:t>Diagramme de classes</w:t>
       </w:r>
+      <w:bookmarkEnd w:id="22"/>
       <w:bookmarkEnd w:id="23"/>
-      <w:bookmarkEnd w:id="24"/>
-    </w:p>
+    </w:p>
+    <w:p/>
+    <w:p/>
+    <w:p/>
     <w:p>
       <w:r>
         <w:rPr>
           <w:noProof/>
+          <w:lang w:eastAsia="fr-FR"/>
+        </w:rPr>
+        <w:drawing>
+          <wp:anchor distT="0" distB="0" distL="114300" distR="114300" simplePos="0" relativeHeight="251654656" behindDoc="1" locked="0" layoutInCell="1" allowOverlap="1" wp14:anchorId="247E6AF3" wp14:editId="20D9B4E3">
+            <wp:simplePos x="0" y="0"/>
+            <wp:positionH relativeFrom="column">
+              <wp:posOffset>-1171575</wp:posOffset>
+            </wp:positionH>
+            <wp:positionV relativeFrom="paragraph">
+              <wp:posOffset>801370</wp:posOffset>
+            </wp:positionV>
+            <wp:extent cx="8263800" cy="5036820"/>
+            <wp:effectExtent l="0" t="1638300" r="0" b="1611630"/>
+            <wp:wrapNone/>
+            <wp:docPr id="12" name="Image 12"/>
+            <wp:cNvGraphicFramePr>
+              <a:graphicFrameLocks xmlns:a="http://schemas.openxmlformats.org/drawingml/2006/main" noChangeAspect="1"/>
+            </wp:cNvGraphicFramePr>
+            <a:graphic xmlns:a="http://schemas.openxmlformats.org/drawingml/2006/main">
+              <a:graphicData uri="http://schemas.openxmlformats.org/drawingml/2006/picture">
+                <pic:pic xmlns:pic="http://schemas.openxmlformats.org/drawingml/2006/picture">
+                  <pic:nvPicPr>
+                    <pic:cNvPr id="0" name="classes.png"/>
+                    <pic:cNvPicPr/>
+                  </pic:nvPicPr>
+                  <pic:blipFill>
+                    <a:blip r:embed="rId19">
+                      <a:extLst>
+                        <a:ext uri="{28A0092B-C50C-407E-A947-70E740481C1C}">
+                          <a14:useLocalDpi xmlns:a14="http://schemas.microsoft.com/office/drawing/2010/main" val="0"/>
+                        </a:ext>
+                      </a:extLst>
+                    </a:blip>
+                    <a:stretch>
+                      <a:fillRect/>
+                    </a:stretch>
+                  </pic:blipFill>
+                  <pic:spPr>
+                    <a:xfrm rot="16200000">
+                      <a:off x="0" y="0"/>
+                      <a:ext cx="8263800" cy="5036820"/>
+                    </a:xfrm>
+                    <a:prstGeom prst="rect">
+                      <a:avLst/>
+                    </a:prstGeom>
+                    <a:ln w="3175">
+                      <a:solidFill>
+                        <a:schemeClr val="tx1"/>
+                      </a:solidFill>
+                    </a:ln>
+                  </pic:spPr>
+                </pic:pic>
+              </a:graphicData>
+            </a:graphic>
+            <wp14:sizeRelH relativeFrom="margin">
+              <wp14:pctWidth>0</wp14:pctWidth>
+            </wp14:sizeRelH>
+            <wp14:sizeRelV relativeFrom="margin">
+              <wp14:pctHeight>0</wp14:pctHeight>
+            </wp14:sizeRelV>
+          </wp:anchor>
+        </w:drawing>
+      </w:r>
+      <w:r>
+        <w:rPr>
+          <w:noProof/>
         </w:rPr>
         <w:pict>
-          <v:shape id="_x0000_s1109" type="#_x0000_t202" style="position:absolute;margin-left:-14.95pt;margin-top:486.8pt;width:484.25pt;height:.05pt;z-index:251674624;mso-position-horizontal-relative:text;mso-position-vertical-relative:text" stroked="f">
+          <v:shape id="_x0000_s1109" type="#_x0000_t202" style="position:absolute;margin-left:-11.95pt;margin-top:597.1pt;width:484.25pt;height:21pt;z-index:251661824;mso-position-horizontal-relative:text;mso-position-vertical-relative:text" stroked="f">
             <v:textbox style="mso-fit-shape-to-text:t" inset="0,0,0,0">
               <w:txbxContent>
                 <w:p>
@@ -6980,14 +7215,27 @@
                   <w:r>
                     <w:t xml:space="preserve">Figure </w:t>
                   </w:r>
-                  <w:fldSimple w:instr=" SEQ Figure \* ARABIC ">
-                    <w:r>
-                      <w:rPr>
-                        <w:noProof/>
-                      </w:rPr>
-                      <w:t>12</w:t>
-                    </w:r>
-                  </w:fldSimple>
+                  <w:r>
+                    <w:fldChar w:fldCharType="begin"/>
+                  </w:r>
+                  <w:r>
+                    <w:instrText xml:space="preserve"> SEQ Figure \* ARABIC </w:instrText>
+                  </w:r>
+                  <w:r>
+                    <w:fldChar w:fldCharType="separate"/>
+                  </w:r>
+                  <w:r>
+                    <w:rPr>
+                      <w:noProof/>
+                    </w:rPr>
+                    <w:t>12</w:t>
+                  </w:r>
+                  <w:r>
+                    <w:rPr>
+                      <w:noProof/>
+                    </w:rPr>
+                    <w:fldChar w:fldCharType="end"/>
+                  </w:r>
                   <w:r>
                     <w:t xml:space="preserve">: </w:t>
                   </w:r>
@@ -7007,94 +7255,331 @@
         </w:pict>
       </w:r>
       <w:r>
-        <w:rPr>
-          <w:noProof/>
+        <w:br w:type="page"/>
+      </w:r>
+    </w:p>
+    <w:p>
+      <w:pPr>
+        <w:rPr>
           <w:lang w:eastAsia="fr-FR"/>
         </w:rPr>
-        <w:drawing>
-          <wp:anchor distT="0" distB="0" distL="114300" distR="114300" simplePos="0" relativeHeight="251666432" behindDoc="1" locked="0" layoutInCell="1" allowOverlap="1">
-            <wp:simplePos x="0" y="0"/>
-            <wp:positionH relativeFrom="column">
-              <wp:posOffset>-189956</wp:posOffset>
-            </wp:positionH>
-            <wp:positionV relativeFrom="paragraph">
-              <wp:posOffset>28030</wp:posOffset>
-            </wp:positionV>
-            <wp:extent cx="6150428" cy="6097710"/>
-            <wp:effectExtent l="19050" t="19050" r="3175" b="0"/>
-            <wp:wrapNone/>
-            <wp:docPr id="12" name="Image 12"/>
-            <wp:cNvGraphicFramePr>
-              <a:graphicFrameLocks xmlns:a="http://schemas.openxmlformats.org/drawingml/2006/main" noChangeAspect="1"/>
-            </wp:cNvGraphicFramePr>
-            <a:graphic xmlns:a="http://schemas.openxmlformats.org/drawingml/2006/main">
-              <a:graphicData uri="http://schemas.openxmlformats.org/drawingml/2006/picture">
-                <pic:pic xmlns:pic="http://schemas.openxmlformats.org/drawingml/2006/picture">
-                  <pic:nvPicPr>
-                    <pic:cNvPr id="0" name="classes.png"/>
-                    <pic:cNvPicPr/>
-                  </pic:nvPicPr>
-                  <pic:blipFill>
-                    <a:blip r:embed="rId18">
-                      <a:extLst>
-                        <a:ext uri="{28A0092B-C50C-407E-A947-70E740481C1C}">
-                          <a14:useLocalDpi xmlns:a14="http://schemas.microsoft.com/office/drawing/2010/main" xmlns:wps="http://schemas.microsoft.com/office/word/2010/wordprocessingShape" xmlns:wpi="http://schemas.microsoft.com/office/word/2010/wordprocessingInk" xmlns:wpg="http://schemas.microsoft.com/office/word/2010/wordprocessingGroup" xmlns:w14="http://schemas.microsoft.com/office/word/2010/wordml" xmlns:w="http://schemas.openxmlformats.org/wordprocessingml/2006/main" xmlns:w10="urn:schemas-microsoft-com:office:word" xmlns:wp14="http://schemas.microsoft.com/office/word/2010/wordprocessingDrawing" xmlns:v="urn:schemas-microsoft-com:vml" xmlns:o="urn:schemas-microsoft-com:office:office" xmlns:mc="http://schemas.openxmlformats.org/markup-compatibility/2006" xmlns:wpc="http://schemas.microsoft.com/office/word/2010/wordprocessingCanvas" xmlns="" val="0"/>
-                        </a:ext>
-                      </a:extLst>
-                    </a:blip>
-                    <a:stretch>
-                      <a:fillRect/>
-                    </a:stretch>
-                  </pic:blipFill>
-                  <pic:spPr>
-                    <a:xfrm>
-                      <a:off x="0" y="0"/>
-                      <a:ext cx="6150428" cy="6097710"/>
-                    </a:xfrm>
-                    <a:prstGeom prst="rect">
-                      <a:avLst/>
-                    </a:prstGeom>
-                    <a:ln w="3175">
-                      <a:solidFill>
-                        <a:schemeClr val="tx1"/>
-                      </a:solidFill>
-                    </a:ln>
-                  </pic:spPr>
-                </pic:pic>
-              </a:graphicData>
-            </a:graphic>
-          </wp:anchor>
-        </w:drawing>
-      </w:r>
+      </w:pPr>
     </w:p>
     <w:p/>
+    <w:p>
+      <w:pPr>
+        <w:pStyle w:val="Titre2"/>
+      </w:pPr>
+      <w:bookmarkStart w:id="24" w:name="_Toc338165068"/>
+      <w:r>
+        <w:t xml:space="preserve">Gestion des </w:t>
+      </w:r>
+      <w:r>
+        <w:t>données</w:t>
+      </w:r>
+      <w:bookmarkEnd w:id="24"/>
+      <w:r>
+        <w:t xml:space="preserve"> </w:t>
+      </w:r>
+    </w:p>
+    <w:p>
+      <w:pPr>
+        <w:pStyle w:val="Titre3"/>
+        <w:rPr>
+          <w:lang w:eastAsia="fr-FR"/>
+        </w:rPr>
+      </w:pPr>
+      <w:bookmarkStart w:id="25" w:name="_Toc338165069"/>
+      <w:r>
+        <w:rPr>
+          <w:lang w:eastAsia="fr-FR"/>
+        </w:rPr>
+        <w:t>Documents d'étude</w:t>
+      </w:r>
+      <w:bookmarkEnd w:id="25"/>
+    </w:p>
+    <w:p>
+      <w:pPr>
+        <w:pStyle w:val="Titre3"/>
+        <w:rPr>
+          <w:lang w:eastAsia="fr-FR"/>
+        </w:rPr>
+      </w:pPr>
+      <w:bookmarkStart w:id="26" w:name="_Toc338165070"/>
+      <w:r>
+        <w:rPr>
+          <w:lang w:eastAsia="fr-FR"/>
+        </w:rPr>
+        <w:t>Choix de conception</w:t>
+      </w:r>
+      <w:bookmarkEnd w:id="26"/>
+      <w:r>
+        <w:rPr>
+          <w:lang w:eastAsia="fr-FR"/>
+        </w:rPr>
+        <w:t xml:space="preserve"> </w:t>
+      </w:r>
+    </w:p>
+    <w:p>
+      <w:pPr>
+        <w:pStyle w:val="Titre3"/>
+        <w:rPr>
+          <w:lang w:eastAsia="fr-FR"/>
+        </w:rPr>
+      </w:pPr>
+      <w:bookmarkStart w:id="27" w:name="_Toc338165071"/>
+      <w:r>
+        <w:rPr>
+          <w:lang w:eastAsia="fr-FR"/>
+        </w:rPr>
+        <w:t>Cas d’utilisation</w:t>
+      </w:r>
+      <w:bookmarkEnd w:id="27"/>
+      <w:r>
+        <w:rPr>
+          <w:lang w:eastAsia="fr-FR"/>
+        </w:rPr>
+        <w:t xml:space="preserve"> </w:t>
+      </w:r>
+    </w:p>
+    <w:p>
+      <w:pPr>
+        <w:pStyle w:val="Titre3"/>
+        <w:rPr>
+          <w:lang w:eastAsia="fr-FR"/>
+        </w:rPr>
+      </w:pPr>
+      <w:bookmarkStart w:id="28" w:name="_Toc338165072"/>
+      <w:r>
+        <w:rPr>
+          <w:lang w:eastAsia="fr-FR"/>
+        </w:rPr>
+        <w:t>Diagramme de séquence</w:t>
+      </w:r>
+      <w:bookmarkEnd w:id="28"/>
+      <w:r>
+        <w:rPr>
+          <w:lang w:eastAsia="fr-FR"/>
+        </w:rPr>
+        <w:t xml:space="preserve"> </w:t>
+      </w:r>
+    </w:p>
+    <w:p>
+      <w:pPr>
+        <w:pStyle w:val="Titre3"/>
+        <w:rPr>
+          <w:lang w:eastAsia="fr-FR"/>
+        </w:rPr>
+      </w:pPr>
+      <w:bookmarkStart w:id="29" w:name="_Toc338165073"/>
+      <w:r>
+        <w:rPr>
+          <w:lang w:eastAsia="fr-FR"/>
+        </w:rPr>
+        <w:t xml:space="preserve">Diagramme de classes </w:t>
+      </w:r>
+      <w:r>
+        <w:rPr>
+          <w:lang w:eastAsia="fr-FR"/>
+        </w:rPr>
+        <w:t>et interfaces</w:t>
+      </w:r>
+      <w:bookmarkEnd w:id="29"/>
+      <w:r>
+        <w:rPr>
+          <w:lang w:eastAsia="fr-FR"/>
+        </w:rPr>
+        <w:t xml:space="preserve"> </w:t>
+      </w:r>
+    </w:p>
+    <w:p>
+      <w:pPr>
+        <w:pStyle w:val="Titre2"/>
+      </w:pPr>
+      <w:bookmarkStart w:id="30" w:name="_Toc338165074"/>
+      <w:r>
+        <w:t>IHM connexion</w:t>
+      </w:r>
+      <w:bookmarkEnd w:id="30"/>
+    </w:p>
+    <w:p>
+      <w:pPr>
+        <w:pStyle w:val="Titre3"/>
+        <w:rPr>
+          <w:lang w:eastAsia="fr-FR"/>
+        </w:rPr>
+      </w:pPr>
+      <w:bookmarkStart w:id="31" w:name="_Toc338165075"/>
+      <w:r>
+        <w:rPr>
+          <w:lang w:eastAsia="fr-FR"/>
+        </w:rPr>
+        <w:t>Documents d'étude</w:t>
+      </w:r>
+      <w:bookmarkEnd w:id="31"/>
+    </w:p>
+    <w:p>
+      <w:pPr>
+        <w:pStyle w:val="Titre3"/>
+        <w:rPr>
+          <w:lang w:eastAsia="fr-FR"/>
+        </w:rPr>
+      </w:pPr>
+      <w:bookmarkStart w:id="32" w:name="_Toc338165076"/>
+      <w:r>
+        <w:rPr>
+          <w:lang w:eastAsia="fr-FR"/>
+        </w:rPr>
+        <w:t>Choix de conception</w:t>
+      </w:r>
+      <w:bookmarkEnd w:id="32"/>
+      <w:r>
+        <w:rPr>
+          <w:lang w:eastAsia="fr-FR"/>
+        </w:rPr>
+        <w:t xml:space="preserve"> </w:t>
+      </w:r>
+    </w:p>
+    <w:p>
+      <w:pPr>
+        <w:pStyle w:val="Titre3"/>
+        <w:rPr>
+          <w:lang w:eastAsia="fr-FR"/>
+        </w:rPr>
+      </w:pPr>
+      <w:bookmarkStart w:id="33" w:name="_Toc338165077"/>
+      <w:r>
+        <w:rPr>
+          <w:lang w:eastAsia="fr-FR"/>
+        </w:rPr>
+        <w:t>Cas d’utilisation</w:t>
+      </w:r>
+      <w:bookmarkEnd w:id="33"/>
+      <w:r>
+        <w:rPr>
+          <w:lang w:eastAsia="fr-FR"/>
+        </w:rPr>
+        <w:t xml:space="preserve"> </w:t>
+      </w:r>
+    </w:p>
+    <w:p>
+      <w:pPr>
+        <w:pStyle w:val="Titre3"/>
+        <w:rPr>
+          <w:lang w:eastAsia="fr-FR"/>
+        </w:rPr>
+      </w:pPr>
+      <w:bookmarkStart w:id="34" w:name="_Toc338165078"/>
+      <w:r>
+        <w:rPr>
+          <w:lang w:eastAsia="fr-FR"/>
+        </w:rPr>
+        <w:t>Diagramme de séquence</w:t>
+      </w:r>
+      <w:bookmarkEnd w:id="34"/>
+      <w:r>
+        <w:rPr>
+          <w:lang w:eastAsia="fr-FR"/>
+        </w:rPr>
+        <w:t xml:space="preserve"> </w:t>
+      </w:r>
+    </w:p>
+    <w:p>
+      <w:pPr>
+        <w:pStyle w:val="Titre3"/>
+        <w:rPr>
+          <w:lang w:eastAsia="fr-FR"/>
+        </w:rPr>
+      </w:pPr>
+      <w:bookmarkStart w:id="35" w:name="_Toc338165079"/>
+      <w:r>
+        <w:rPr>
+          <w:lang w:eastAsia="fr-FR"/>
+        </w:rPr>
+        <w:t xml:space="preserve">Diagramme de classes </w:t>
+      </w:r>
+      <w:r>
+        <w:rPr>
+          <w:lang w:eastAsia="fr-FR"/>
+        </w:rPr>
+        <w:t>et interfaces</w:t>
+      </w:r>
+      <w:bookmarkEnd w:id="35"/>
+      <w:r>
+        <w:rPr>
+          <w:lang w:eastAsia="fr-FR"/>
+        </w:rPr>
+        <w:t xml:space="preserve"> </w:t>
+      </w:r>
+    </w:p>
+    <w:p>
+      <w:pPr>
+        <w:pStyle w:val="Titre3"/>
+        <w:rPr>
+          <w:lang w:eastAsia="fr-FR"/>
+        </w:rPr>
+      </w:pPr>
+      <w:bookmarkStart w:id="36" w:name="_Toc338165080"/>
+      <w:r>
+        <w:rPr>
+          <w:lang w:eastAsia="fr-FR"/>
+        </w:rPr>
+        <w:t>M</w:t>
+      </w:r>
+      <w:r>
+        <w:rPr>
+          <w:lang w:eastAsia="fr-FR"/>
+        </w:rPr>
+        <w:t>aquettage</w:t>
+      </w:r>
+      <w:bookmarkEnd w:id="36"/>
+    </w:p>
     <w:p/>
     <w:p>
-      <w:r>
-        <w:br w:type="page"/>
-      </w:r>
-    </w:p>
-    <w:p>
-      <w:pPr>
+      <w:pPr>
+        <w:pStyle w:val="Titre2"/>
+      </w:pPr>
+      <w:bookmarkStart w:id="37" w:name="_Toc338165081"/>
+      <w:r>
+        <w:t>IHM grille</w:t>
+      </w:r>
+      <w:bookmarkEnd w:id="37"/>
+    </w:p>
+    <w:p>
+      <w:pPr>
+        <w:pStyle w:val="Titre3"/>
         <w:rPr>
           <w:lang w:eastAsia="fr-FR"/>
         </w:rPr>
       </w:pPr>
-    </w:p>
-    <w:p/>
-    <w:p>
-      <w:pPr>
-        <w:pStyle w:val="Titre2"/>
-      </w:pPr>
-      <w:bookmarkStart w:id="25" w:name="_Toc338165068"/>
-      <w:r>
-        <w:t xml:space="preserve">Gestion des </w:t>
-      </w:r>
-      <w:r>
-        <w:t>données</w:t>
-      </w:r>
-      <w:bookmarkEnd w:id="25"/>
-      <w:r>
+      <w:bookmarkStart w:id="38" w:name="_Toc338165082"/>
+      <w:r>
+        <w:rPr>
+          <w:lang w:eastAsia="fr-FR"/>
+        </w:rPr>
+        <w:t>Documents d'étude</w:t>
+      </w:r>
+      <w:bookmarkEnd w:id="38"/>
+    </w:p>
+    <w:p>
+      <w:pPr>
+        <w:pStyle w:val="Titre3"/>
+        <w:rPr>
+          <w:lang w:eastAsia="fr-FR"/>
+        </w:rPr>
+      </w:pPr>
+      <w:bookmarkStart w:id="39" w:name="_Toc338165083"/>
+      <w:r>
+        <w:rPr>
+          <w:lang w:eastAsia="fr-FR"/>
+        </w:rPr>
+        <w:t>Choix de conception</w:t>
+      </w:r>
+      <w:bookmarkEnd w:id="39"/>
+      <w:r>
+        <w:rPr>
+          <w:lang w:eastAsia="fr-FR"/>
+        </w:rPr>
         <w:t xml:space="preserve"> </w:t>
       </w:r>
     </w:p>
@@ -7105,14 +7590,20 @@
           <w:lang w:eastAsia="fr-FR"/>
         </w:rPr>
       </w:pPr>
-      <w:bookmarkStart w:id="26" w:name="_Toc338165069"/>
+      <w:bookmarkStart w:id="40" w:name="_Toc338165084"/>
       <w:r>
         <w:rPr>
           <w:lang w:eastAsia="fr-FR"/>
         </w:rPr>
-        <w:t>Documents d'étude</w:t>
-      </w:r>
-      <w:bookmarkEnd w:id="26"/>
+        <w:t>Cas d’utilisation</w:t>
+      </w:r>
+      <w:bookmarkEnd w:id="40"/>
+      <w:r>
+        <w:rPr>
+          <w:lang w:eastAsia="fr-FR"/>
+        </w:rPr>
+        <w:t xml:space="preserve"> </w:t>
+      </w:r>
     </w:p>
     <w:p>
       <w:pPr>
@@ -7121,14 +7612,14 @@
           <w:lang w:eastAsia="fr-FR"/>
         </w:rPr>
       </w:pPr>
-      <w:bookmarkStart w:id="27" w:name="_Toc338165070"/>
+      <w:bookmarkStart w:id="41" w:name="_Toc338165085"/>
       <w:r>
         <w:rPr>
           <w:lang w:eastAsia="fr-FR"/>
         </w:rPr>
-        <w:t>Choix de conception</w:t>
-      </w:r>
-      <w:bookmarkEnd w:id="27"/>
+        <w:t>Diagramme de séquence</w:t>
+      </w:r>
+      <w:bookmarkEnd w:id="41"/>
       <w:r>
         <w:rPr>
           <w:lang w:eastAsia="fr-FR"/>
@@ -7143,18 +7634,24 @@
           <w:lang w:eastAsia="fr-FR"/>
         </w:rPr>
       </w:pPr>
-      <w:bookmarkStart w:id="28" w:name="_Toc338165071"/>
+      <w:bookmarkStart w:id="42" w:name="_Toc338165086"/>
       <w:r>
         <w:rPr>
           <w:lang w:eastAsia="fr-FR"/>
         </w:rPr>
-        <w:t>Cas d’utilisation</w:t>
-      </w:r>
-      <w:bookmarkEnd w:id="28"/>
+        <w:t xml:space="preserve">Diagramme de classes </w:t>
+      </w:r>
       <w:r>
         <w:rPr>
           <w:lang w:eastAsia="fr-FR"/>
         </w:rPr>
+        <w:t>et interfaces</w:t>
+      </w:r>
+      <w:bookmarkEnd w:id="42"/>
+      <w:r>
+        <w:rPr>
+          <w:lang w:eastAsia="fr-FR"/>
+        </w:rPr>
         <w:t xml:space="preserve"> </w:t>
       </w:r>
     </w:p>
@@ -7165,339 +7662,26 @@
           <w:lang w:eastAsia="fr-FR"/>
         </w:rPr>
       </w:pPr>
-      <w:bookmarkStart w:id="29" w:name="_Toc338165072"/>
+      <w:bookmarkStart w:id="43" w:name="_Toc338165087"/>
       <w:r>
         <w:rPr>
           <w:lang w:eastAsia="fr-FR"/>
         </w:rPr>
-        <w:t>Diagramme de séquence</w:t>
-      </w:r>
-      <w:bookmarkEnd w:id="29"/>
+        <w:t>M</w:t>
+      </w:r>
       <w:r>
         <w:rPr>
           <w:lang w:eastAsia="fr-FR"/>
         </w:rPr>
-        <w:t xml:space="preserve"> </w:t>
-      </w:r>
-    </w:p>
-    <w:p>
-      <w:pPr>
-        <w:pStyle w:val="Titre3"/>
-        <w:rPr>
-          <w:lang w:eastAsia="fr-FR"/>
-        </w:rPr>
-      </w:pPr>
-      <w:bookmarkStart w:id="30" w:name="_Toc338165073"/>
-      <w:r>
-        <w:rPr>
-          <w:lang w:eastAsia="fr-FR"/>
-        </w:rPr>
-        <w:t xml:space="preserve">Diagramme de classes </w:t>
-      </w:r>
-      <w:r>
-        <w:rPr>
-          <w:lang w:eastAsia="fr-FR"/>
-        </w:rPr>
-        <w:t>et interfaces</w:t>
-      </w:r>
-      <w:bookmarkEnd w:id="30"/>
-      <w:r>
-        <w:rPr>
-          <w:lang w:eastAsia="fr-FR"/>
-        </w:rPr>
-        <w:t xml:space="preserve"> </w:t>
-      </w:r>
-    </w:p>
-    <w:p>
-      <w:pPr>
-        <w:pStyle w:val="Titre2"/>
-      </w:pPr>
-      <w:bookmarkStart w:id="31" w:name="_Toc338165074"/>
-      <w:r>
-        <w:t>IHM connexion</w:t>
-      </w:r>
-      <w:bookmarkEnd w:id="31"/>
-    </w:p>
-    <w:p>
-      <w:pPr>
-        <w:pStyle w:val="Titre3"/>
-        <w:rPr>
-          <w:lang w:eastAsia="fr-FR"/>
-        </w:rPr>
-      </w:pPr>
-      <w:bookmarkStart w:id="32" w:name="_Toc338165075"/>
-      <w:r>
-        <w:rPr>
-          <w:lang w:eastAsia="fr-FR"/>
-        </w:rPr>
-        <w:t>Documents d'étude</w:t>
-      </w:r>
-      <w:bookmarkEnd w:id="32"/>
-    </w:p>
-    <w:p>
-      <w:pPr>
-        <w:pStyle w:val="Titre3"/>
-        <w:rPr>
-          <w:lang w:eastAsia="fr-FR"/>
-        </w:rPr>
-      </w:pPr>
-      <w:bookmarkStart w:id="33" w:name="_Toc338165076"/>
-      <w:r>
-        <w:rPr>
-          <w:lang w:eastAsia="fr-FR"/>
-        </w:rPr>
-        <w:t>Choix de conception</w:t>
-      </w:r>
-      <w:bookmarkEnd w:id="33"/>
-      <w:r>
-        <w:rPr>
-          <w:lang w:eastAsia="fr-FR"/>
-        </w:rPr>
-        <w:t xml:space="preserve"> </w:t>
-      </w:r>
-    </w:p>
-    <w:p>
-      <w:pPr>
-        <w:pStyle w:val="Titre3"/>
-        <w:rPr>
-          <w:lang w:eastAsia="fr-FR"/>
-        </w:rPr>
-      </w:pPr>
-      <w:bookmarkStart w:id="34" w:name="_Toc338165077"/>
-      <w:r>
-        <w:rPr>
-          <w:lang w:eastAsia="fr-FR"/>
-        </w:rPr>
-        <w:t>Cas d’utilisation</w:t>
-      </w:r>
-      <w:bookmarkEnd w:id="34"/>
-      <w:r>
-        <w:rPr>
-          <w:lang w:eastAsia="fr-FR"/>
-        </w:rPr>
-        <w:t xml:space="preserve"> </w:t>
-      </w:r>
-    </w:p>
-    <w:p>
-      <w:pPr>
-        <w:pStyle w:val="Titre3"/>
-        <w:rPr>
-          <w:lang w:eastAsia="fr-FR"/>
-        </w:rPr>
-      </w:pPr>
-      <w:bookmarkStart w:id="35" w:name="_Toc338165078"/>
-      <w:r>
-        <w:rPr>
-          <w:lang w:eastAsia="fr-FR"/>
-        </w:rPr>
-        <w:t>Diagramme de séquence</w:t>
-      </w:r>
-      <w:bookmarkEnd w:id="35"/>
-      <w:r>
-        <w:rPr>
-          <w:lang w:eastAsia="fr-FR"/>
-        </w:rPr>
-        <w:t xml:space="preserve"> </w:t>
-      </w:r>
-    </w:p>
-    <w:p>
-      <w:pPr>
-        <w:pStyle w:val="Titre3"/>
-        <w:rPr>
-          <w:lang w:eastAsia="fr-FR"/>
-        </w:rPr>
-      </w:pPr>
-      <w:bookmarkStart w:id="36" w:name="_Toc338165079"/>
-      <w:r>
-        <w:rPr>
-          <w:lang w:eastAsia="fr-FR"/>
-        </w:rPr>
-        <w:t xml:space="preserve">Diagramme de classes </w:t>
-      </w:r>
-      <w:r>
-        <w:rPr>
-          <w:lang w:eastAsia="fr-FR"/>
-        </w:rPr>
-        <w:t>et interfaces</w:t>
-      </w:r>
-      <w:bookmarkEnd w:id="36"/>
-      <w:r>
-        <w:rPr>
-          <w:lang w:eastAsia="fr-FR"/>
-        </w:rPr>
-        <w:t xml:space="preserve"> </w:t>
-      </w:r>
-    </w:p>
-    <w:p>
-      <w:pPr>
-        <w:pStyle w:val="Titre3"/>
-        <w:rPr>
-          <w:lang w:eastAsia="fr-FR"/>
-        </w:rPr>
-      </w:pPr>
-      <w:bookmarkStart w:id="37" w:name="_Toc338165080"/>
-      <w:r>
-        <w:rPr>
-          <w:lang w:eastAsia="fr-FR"/>
-        </w:rPr>
-        <w:t>M</w:t>
-      </w:r>
-      <w:r>
-        <w:rPr>
-          <w:lang w:eastAsia="fr-FR"/>
-        </w:rPr>
         <w:t>aquettage</w:t>
       </w:r>
-      <w:bookmarkEnd w:id="37"/>
-    </w:p>
-    <w:p/>
-    <w:p>
-      <w:pPr>
-        <w:pStyle w:val="Titre2"/>
-      </w:pPr>
-      <w:bookmarkStart w:id="38" w:name="_Toc338165081"/>
-      <w:r>
-        <w:t>IHM grille</w:t>
-      </w:r>
-      <w:bookmarkEnd w:id="38"/>
-    </w:p>
-    <w:p>
-      <w:pPr>
-        <w:pStyle w:val="Titre3"/>
-        <w:rPr>
-          <w:lang w:eastAsia="fr-FR"/>
-        </w:rPr>
-      </w:pPr>
-      <w:bookmarkStart w:id="39" w:name="_Toc338165082"/>
-      <w:r>
-        <w:rPr>
-          <w:lang w:eastAsia="fr-FR"/>
-        </w:rPr>
-        <w:t>Documents d'étude</w:t>
-      </w:r>
-      <w:bookmarkEnd w:id="39"/>
-    </w:p>
-    <w:p>
-      <w:pPr>
-        <w:pStyle w:val="Titre3"/>
-        <w:rPr>
-          <w:lang w:eastAsia="fr-FR"/>
-        </w:rPr>
-      </w:pPr>
-      <w:bookmarkStart w:id="40" w:name="_Toc338165083"/>
-      <w:r>
-        <w:rPr>
-          <w:lang w:eastAsia="fr-FR"/>
-        </w:rPr>
-        <w:t>Choix de conception</w:t>
-      </w:r>
-      <w:bookmarkEnd w:id="40"/>
-      <w:r>
-        <w:rPr>
-          <w:lang w:eastAsia="fr-FR"/>
-        </w:rPr>
-        <w:t xml:space="preserve"> </w:t>
-      </w:r>
-    </w:p>
-    <w:p>
-      <w:pPr>
-        <w:pStyle w:val="Titre3"/>
-        <w:rPr>
-          <w:lang w:eastAsia="fr-FR"/>
-        </w:rPr>
-      </w:pPr>
-      <w:bookmarkStart w:id="41" w:name="_Toc338165084"/>
-      <w:r>
-        <w:rPr>
-          <w:lang w:eastAsia="fr-FR"/>
-        </w:rPr>
-        <w:t>Cas d’utilisation</w:t>
-      </w:r>
-      <w:bookmarkEnd w:id="41"/>
-      <w:r>
-        <w:rPr>
-          <w:lang w:eastAsia="fr-FR"/>
-        </w:rPr>
-        <w:t xml:space="preserve"> </w:t>
-      </w:r>
-    </w:p>
-    <w:p>
-      <w:pPr>
-        <w:pStyle w:val="Titre3"/>
-        <w:rPr>
-          <w:lang w:eastAsia="fr-FR"/>
-        </w:rPr>
-      </w:pPr>
-      <w:bookmarkStart w:id="42" w:name="_Toc338165085"/>
-      <w:r>
-        <w:rPr>
-          <w:lang w:eastAsia="fr-FR"/>
-        </w:rPr>
-        <w:t>Diagramme de séquence</w:t>
-      </w:r>
-      <w:bookmarkEnd w:id="42"/>
-      <w:r>
-        <w:rPr>
-          <w:lang w:eastAsia="fr-FR"/>
-        </w:rPr>
-        <w:t xml:space="preserve"> </w:t>
-      </w:r>
-    </w:p>
-    <w:p>
-      <w:pPr>
-        <w:pStyle w:val="Titre3"/>
-        <w:rPr>
-          <w:lang w:eastAsia="fr-FR"/>
-        </w:rPr>
-      </w:pPr>
-      <w:bookmarkStart w:id="43" w:name="_Toc338165086"/>
-      <w:r>
-        <w:rPr>
-          <w:lang w:eastAsia="fr-FR"/>
-        </w:rPr>
-        <w:t xml:space="preserve">Diagramme de classes </w:t>
-      </w:r>
-      <w:r>
-        <w:rPr>
-          <w:lang w:eastAsia="fr-FR"/>
-        </w:rPr>
-        <w:t>et interfaces</w:t>
-      </w:r>
       <w:bookmarkEnd w:id="43"/>
-      <w:r>
-        <w:rPr>
-          <w:lang w:eastAsia="fr-FR"/>
-        </w:rPr>
-        <w:t xml:space="preserve"> </w:t>
-      </w:r>
-    </w:p>
-    <w:p>
-      <w:pPr>
-        <w:pStyle w:val="Titre3"/>
-        <w:rPr>
-          <w:lang w:eastAsia="fr-FR"/>
-        </w:rPr>
-      </w:pPr>
-      <w:bookmarkStart w:id="44" w:name="_Toc338165087"/>
-      <w:r>
-        <w:rPr>
-          <w:lang w:eastAsia="fr-FR"/>
-        </w:rPr>
-        <w:t>M</w:t>
-      </w:r>
-      <w:r>
-        <w:rPr>
-          <w:lang w:eastAsia="fr-FR"/>
-        </w:rPr>
-        <w:t>aquettage</w:t>
-      </w:r>
-      <w:bookmarkEnd w:id="44"/>
     </w:p>
     <w:p/>
     <w:sectPr>
-      <w:headerReference w:type="default" r:id="rId19"/>
-      <w:footerReference w:type="default" r:id="rId20"/>
-      <w:footerReference w:type="first" r:id="rId21"/>
+      <w:headerReference w:type="default" r:id="rId20"/>
+      <w:footerReference w:type="default" r:id="rId21"/>
+      <w:footerReference w:type="first" r:id="rId22"/>
       <w:pgSz w:w="11906" w:h="16838"/>
       <w:pgMar w:top="1417" w:right="1417" w:bottom="1417" w:left="1417" w:header="708" w:footer="113" w:gutter="0"/>
       <w:cols w:space="708"/>
@@ -7509,7 +7693,7 @@
 </file>
 
 <file path=word/endnotes.xml><?xml version="1.0" encoding="utf-8"?>
-<w:endnotes xmlns:ve="http://schemas.openxmlformats.org/markup-compatibility/2006" xmlns:o="urn:schemas-microsoft-com:office:office" xmlns:r="http://schemas.openxmlformats.org/officeDocument/2006/relationships" xmlns:m="http://schemas.openxmlformats.org/officeDocument/2006/math" xmlns:v="urn:schemas-microsoft-com:vml" xmlns:wp="http://schemas.openxmlformats.org/drawingml/2006/wordprocessingDrawing" xmlns:w10="urn:schemas-microsoft-com:office:word" xmlns:w="http://schemas.openxmlformats.org/wordprocessingml/2006/main" xmlns:wne="http://schemas.microsoft.com/office/word/2006/wordml">
+<w:endnotes xmlns:wpc="http://schemas.microsoft.com/office/word/2010/wordprocessingCanvas" xmlns:mc="http://schemas.openxmlformats.org/markup-compatibility/2006" xmlns:o="urn:schemas-microsoft-com:office:office" xmlns:r="http://schemas.openxmlformats.org/officeDocument/2006/relationships" xmlns:m="http://schemas.openxmlformats.org/officeDocument/2006/math" xmlns:v="urn:schemas-microsoft-com:vml" xmlns:wp14="http://schemas.microsoft.com/office/word/2010/wordprocessingDrawing" xmlns:wp="http://schemas.openxmlformats.org/drawingml/2006/wordprocessingDrawing" xmlns:w10="urn:schemas-microsoft-com:office:word" xmlns:w="http://schemas.openxmlformats.org/wordprocessingml/2006/main" xmlns:w14="http://schemas.microsoft.com/office/word/2010/wordml" xmlns:wpg="http://schemas.microsoft.com/office/word/2010/wordprocessingGroup" xmlns:wpi="http://schemas.microsoft.com/office/word/2010/wordprocessingInk" xmlns:wne="http://schemas.microsoft.com/office/word/2006/wordml" xmlns:wps="http://schemas.microsoft.com/office/word/2010/wordprocessingShape" mc:Ignorable="w14 wp14">
   <w:endnote w:type="separator" w:id="-1">
     <w:p>
       <w:pPr>
@@ -7534,7 +7718,7 @@
 </file>
 
 <file path=word/footer1.xml><?xml version="1.0" encoding="utf-8"?>
-<w:ftr xmlns:ve="http://schemas.openxmlformats.org/markup-compatibility/2006" xmlns:o="urn:schemas-microsoft-com:office:office" xmlns:r="http://schemas.openxmlformats.org/officeDocument/2006/relationships" xmlns:m="http://schemas.openxmlformats.org/officeDocument/2006/math" xmlns:v="urn:schemas-microsoft-com:vml" xmlns:wp="http://schemas.openxmlformats.org/drawingml/2006/wordprocessingDrawing" xmlns:w10="urn:schemas-microsoft-com:office:word" xmlns:w="http://schemas.openxmlformats.org/wordprocessingml/2006/main" xmlns:wne="http://schemas.microsoft.com/office/word/2006/wordml">
+<w:ftr xmlns:wpc="http://schemas.microsoft.com/office/word/2010/wordprocessingCanvas" xmlns:mc="http://schemas.openxmlformats.org/markup-compatibility/2006" xmlns:o="urn:schemas-microsoft-com:office:office" xmlns:r="http://schemas.openxmlformats.org/officeDocument/2006/relationships" xmlns:m="http://schemas.openxmlformats.org/officeDocument/2006/math" xmlns:v="urn:schemas-microsoft-com:vml" xmlns:wp14="http://schemas.microsoft.com/office/word/2010/wordprocessingDrawing" xmlns:wp="http://schemas.openxmlformats.org/drawingml/2006/wordprocessingDrawing" xmlns:w10="urn:schemas-microsoft-com:office:word" xmlns:w="http://schemas.openxmlformats.org/wordprocessingml/2006/main" xmlns:w14="http://schemas.microsoft.com/office/word/2010/wordml" xmlns:wpg="http://schemas.microsoft.com/office/word/2010/wordprocessingGroup" xmlns:wpi="http://schemas.microsoft.com/office/word/2010/wordprocessingInk" xmlns:wne="http://schemas.microsoft.com/office/word/2006/wordml" xmlns:wps="http://schemas.microsoft.com/office/word/2010/wordprocessingShape" mc:Ignorable="w14 wp14">
   <w:p>
     <w:pPr>
       <w:jc w:val="center"/>
@@ -7547,29 +7731,56 @@
           <w:docPartUnique/>
         </w:docPartObj>
       </w:sdtPr>
+      <w:sdtEndPr/>
       <w:sdtContent>
         <w:r>
           <w:t xml:space="preserve">Page </w:t>
         </w:r>
-        <w:fldSimple w:instr=" PAGE ">
-          <w:r>
-            <w:rPr>
-              <w:noProof/>
-            </w:rPr>
-            <w:t>2</w:t>
-          </w:r>
-        </w:fldSimple>
+        <w:r>
+          <w:fldChar w:fldCharType="begin"/>
+        </w:r>
+        <w:r>
+          <w:instrText xml:space="preserve"> PAGE </w:instrText>
+        </w:r>
+        <w:r>
+          <w:fldChar w:fldCharType="separate"/>
+        </w:r>
+        <w:r>
+          <w:rPr>
+            <w:noProof/>
+          </w:rPr>
+          <w:t>9</w:t>
+        </w:r>
+        <w:r>
+          <w:rPr>
+            <w:noProof/>
+          </w:rPr>
+          <w:fldChar w:fldCharType="end"/>
+        </w:r>
         <w:r>
           <w:t xml:space="preserve"> sur </w:t>
         </w:r>
-        <w:fldSimple w:instr=" NUMPAGES  ">
-          <w:r>
-            <w:rPr>
-              <w:noProof/>
-            </w:rPr>
-            <w:t>15</w:t>
-          </w:r>
-        </w:fldSimple>
+        <w:r>
+          <w:fldChar w:fldCharType="begin"/>
+        </w:r>
+        <w:r>
+          <w:instrText xml:space="preserve"> NUMPAGES  </w:instrText>
+        </w:r>
+        <w:r>
+          <w:fldChar w:fldCharType="separate"/>
+        </w:r>
+        <w:r>
+          <w:rPr>
+            <w:noProof/>
+          </w:rPr>
+          <w:t>15</w:t>
+        </w:r>
+        <w:r>
+          <w:rPr>
+            <w:noProof/>
+          </w:rPr>
+          <w:fldChar w:fldCharType="end"/>
+        </w:r>
       </w:sdtContent>
     </w:sdt>
   </w:p>
@@ -7586,7 +7797,7 @@
 </file>
 
 <file path=word/footer2.xml><?xml version="1.0" encoding="utf-8"?>
-<w:ftr xmlns:ve="http://schemas.openxmlformats.org/markup-compatibility/2006" xmlns:o="urn:schemas-microsoft-com:office:office" xmlns:r="http://schemas.openxmlformats.org/officeDocument/2006/relationships" xmlns:m="http://schemas.openxmlformats.org/officeDocument/2006/math" xmlns:v="urn:schemas-microsoft-com:vml" xmlns:wp="http://schemas.openxmlformats.org/drawingml/2006/wordprocessingDrawing" xmlns:w10="urn:schemas-microsoft-com:office:word" xmlns:w="http://schemas.openxmlformats.org/wordprocessingml/2006/main" xmlns:wne="http://schemas.microsoft.com/office/word/2006/wordml">
+<w:ftr xmlns:wpc="http://schemas.microsoft.com/office/word/2010/wordprocessingCanvas" xmlns:mc="http://schemas.openxmlformats.org/markup-compatibility/2006" xmlns:o="urn:schemas-microsoft-com:office:office" xmlns:r="http://schemas.openxmlformats.org/officeDocument/2006/relationships" xmlns:m="http://schemas.openxmlformats.org/officeDocument/2006/math" xmlns:v="urn:schemas-microsoft-com:vml" xmlns:wp14="http://schemas.microsoft.com/office/word/2010/wordprocessingDrawing" xmlns:wp="http://schemas.openxmlformats.org/drawingml/2006/wordprocessingDrawing" xmlns:w10="urn:schemas-microsoft-com:office:word" xmlns:w="http://schemas.openxmlformats.org/wordprocessingml/2006/main" xmlns:w14="http://schemas.microsoft.com/office/word/2010/wordml" xmlns:wpg="http://schemas.microsoft.com/office/word/2010/wordprocessingGroup" xmlns:wpi="http://schemas.microsoft.com/office/word/2010/wordprocessingInk" xmlns:wne="http://schemas.microsoft.com/office/word/2006/wordml" xmlns:wps="http://schemas.microsoft.com/office/word/2010/wordprocessingShape" mc:Ignorable="w14 wp14">
   <w:p>
     <w:pPr>
       <w:pStyle w:val="Pieddepage"/>
@@ -7597,7 +7808,7 @@
 </file>
 
 <file path=word/footnotes.xml><?xml version="1.0" encoding="utf-8"?>
-<w:footnotes xmlns:ve="http://schemas.openxmlformats.org/markup-compatibility/2006" xmlns:o="urn:schemas-microsoft-com:office:office" xmlns:r="http://schemas.openxmlformats.org/officeDocument/2006/relationships" xmlns:m="http://schemas.openxmlformats.org/officeDocument/2006/math" xmlns:v="urn:schemas-microsoft-com:vml" xmlns:wp="http://schemas.openxmlformats.org/drawingml/2006/wordprocessingDrawing" xmlns:w10="urn:schemas-microsoft-com:office:word" xmlns:w="http://schemas.openxmlformats.org/wordprocessingml/2006/main" xmlns:wne="http://schemas.microsoft.com/office/word/2006/wordml">
+<w:footnotes xmlns:wpc="http://schemas.microsoft.com/office/word/2010/wordprocessingCanvas" xmlns:mc="http://schemas.openxmlformats.org/markup-compatibility/2006" xmlns:o="urn:schemas-microsoft-com:office:office" xmlns:r="http://schemas.openxmlformats.org/officeDocument/2006/relationships" xmlns:m="http://schemas.openxmlformats.org/officeDocument/2006/math" xmlns:v="urn:schemas-microsoft-com:vml" xmlns:wp14="http://schemas.microsoft.com/office/word/2010/wordprocessingDrawing" xmlns:wp="http://schemas.openxmlformats.org/drawingml/2006/wordprocessingDrawing" xmlns:w10="urn:schemas-microsoft-com:office:word" xmlns:w="http://schemas.openxmlformats.org/wordprocessingml/2006/main" xmlns:w14="http://schemas.microsoft.com/office/word/2010/wordml" xmlns:wpg="http://schemas.microsoft.com/office/word/2010/wordprocessingGroup" xmlns:wpi="http://schemas.microsoft.com/office/word/2010/wordprocessingInk" xmlns:wne="http://schemas.microsoft.com/office/word/2006/wordml" xmlns:wps="http://schemas.microsoft.com/office/word/2010/wordprocessingShape" mc:Ignorable="w14 wp14">
   <w:footnote w:type="separator" w:id="-1">
     <w:p>
       <w:pPr>
@@ -7622,7 +7833,7 @@
 </file>
 
 <file path=word/header1.xml><?xml version="1.0" encoding="utf-8"?>
-<w:hdr xmlns:ve="http://schemas.openxmlformats.org/markup-compatibility/2006" xmlns:o="urn:schemas-microsoft-com:office:office" xmlns:r="http://schemas.openxmlformats.org/officeDocument/2006/relationships" xmlns:m="http://schemas.openxmlformats.org/officeDocument/2006/math" xmlns:v="urn:schemas-microsoft-com:vml" xmlns:wp="http://schemas.openxmlformats.org/drawingml/2006/wordprocessingDrawing" xmlns:w10="urn:schemas-microsoft-com:office:word" xmlns:w="http://schemas.openxmlformats.org/wordprocessingml/2006/main" xmlns:wne="http://schemas.microsoft.com/office/word/2006/wordml">
+<w:hdr xmlns:wpc="http://schemas.microsoft.com/office/word/2010/wordprocessingCanvas" xmlns:mc="http://schemas.openxmlformats.org/markup-compatibility/2006" xmlns:o="urn:schemas-microsoft-com:office:office" xmlns:r="http://schemas.openxmlformats.org/officeDocument/2006/relationships" xmlns:m="http://schemas.openxmlformats.org/officeDocument/2006/math" xmlns:v="urn:schemas-microsoft-com:vml" xmlns:wp14="http://schemas.microsoft.com/office/word/2010/wordprocessingDrawing" xmlns:wp="http://schemas.openxmlformats.org/drawingml/2006/wordprocessingDrawing" xmlns:w10="urn:schemas-microsoft-com:office:word" xmlns:w="http://schemas.openxmlformats.org/wordprocessingml/2006/main" xmlns:w14="http://schemas.microsoft.com/office/word/2010/wordml" xmlns:wpg="http://schemas.microsoft.com/office/word/2010/wordprocessingGroup" xmlns:wpi="http://schemas.microsoft.com/office/word/2010/wordprocessingInk" xmlns:wne="http://schemas.microsoft.com/office/word/2006/wordml" xmlns:wps="http://schemas.microsoft.com/office/word/2010/wordprocessingShape" mc:Ignorable="w14 wp14">
   <w:p>
     <w:pPr>
       <w:pStyle w:val="En-tte"/>
@@ -7691,7 +7902,7 @@
 </file>
 
 <file path=word/numbering.xml><?xml version="1.0" encoding="utf-8"?>
-<w:numbering xmlns:ve="http://schemas.openxmlformats.org/markup-compatibility/2006" xmlns:o="urn:schemas-microsoft-com:office:office" xmlns:r="http://schemas.openxmlformats.org/officeDocument/2006/relationships" xmlns:m="http://schemas.openxmlformats.org/officeDocument/2006/math" xmlns:v="urn:schemas-microsoft-com:vml" xmlns:wp="http://schemas.openxmlformats.org/drawingml/2006/wordprocessingDrawing" xmlns:w10="urn:schemas-microsoft-com:office:word" xmlns:w="http://schemas.openxmlformats.org/wordprocessingml/2006/main" xmlns:wne="http://schemas.microsoft.com/office/word/2006/wordml">
+<w:numbering xmlns:wpc="http://schemas.microsoft.com/office/word/2010/wordprocessingCanvas" xmlns:mc="http://schemas.openxmlformats.org/markup-compatibility/2006" xmlns:o="urn:schemas-microsoft-com:office:office" xmlns:r="http://schemas.openxmlformats.org/officeDocument/2006/relationships" xmlns:m="http://schemas.openxmlformats.org/officeDocument/2006/math" xmlns:v="urn:schemas-microsoft-com:vml" xmlns:wp14="http://schemas.microsoft.com/office/word/2010/wordprocessingDrawing" xmlns:wp="http://schemas.openxmlformats.org/drawingml/2006/wordprocessingDrawing" xmlns:w10="urn:schemas-microsoft-com:office:word" xmlns:w="http://schemas.openxmlformats.org/wordprocessingml/2006/main" xmlns:w14="http://schemas.microsoft.com/office/word/2010/wordml" xmlns:wpg="http://schemas.microsoft.com/office/word/2010/wordprocessingGroup" xmlns:wpi="http://schemas.microsoft.com/office/word/2010/wordprocessingInk" xmlns:wne="http://schemas.microsoft.com/office/word/2006/wordml" xmlns:wps="http://schemas.microsoft.com/office/word/2010/wordprocessingShape" mc:Ignorable="w14 wp14">
   <w:abstractNum w:abstractNumId="0">
     <w:nsid w:val="061B764F"/>
     <w:multiLevelType w:val="hybridMultilevel"/>
@@ -8668,11 +8879,17 @@
       <w:startOverride w:val="1"/>
     </w:lvlOverride>
   </w:num>
+  <w:num w:numId="13">
+    <w:abstractNumId w:val="5"/>
+    <w:lvlOverride w:ilvl="0">
+      <w:startOverride w:val="1"/>
+    </w:lvlOverride>
+  </w:num>
 </w:numbering>
 </file>
 
 <file path=word/styles.xml><?xml version="1.0" encoding="utf-8"?>
-<w:styles xmlns:r="http://schemas.openxmlformats.org/officeDocument/2006/relationships" xmlns:w="http://schemas.openxmlformats.org/wordprocessingml/2006/main">
+<w:styles xmlns:mc="http://schemas.openxmlformats.org/markup-compatibility/2006" xmlns:r="http://schemas.openxmlformats.org/officeDocument/2006/relationships" xmlns:w="http://schemas.openxmlformats.org/wordprocessingml/2006/main" xmlns:w14="http://schemas.microsoft.com/office/word/2010/wordml" mc:Ignorable="w14">
   <w:docDefaults>
     <w:rPrDefault>
       <w:rPr>
@@ -9076,6 +9293,7 @@
   <w:style w:type="character" w:default="1" w:styleId="Policepardfaut">
     <w:name w:val="Default Paragraph Font"/>
     <w:uiPriority w:val="1"/>
+    <w:semiHidden/>
     <w:unhideWhenUsed/>
   </w:style>
   <w:style w:type="table" w:default="1" w:styleId="TableauNormal">
@@ -9083,7 +9301,6 @@
     <w:uiPriority w:val="99"/>
     <w:semiHidden/>
     <w:unhideWhenUsed/>
-    <w:qFormat/>
     <w:tblPr>
       <w:tblInd w:w="0" w:type="dxa"/>
       <w:tblCellMar>
@@ -9559,8 +9776,8 @@
       <w:spacing w:after="120"/>
     </w:pPr>
   </w:style>
-  <w:style w:type="paragraph" w:customStyle="1" w:styleId="Heading3">
-    <w:name w:val="Heading 3"/>
+  <w:style w:type="paragraph" w:customStyle="1" w:styleId="Titre31">
+    <w:name w:val="Titre 31"/>
     <w:basedOn w:val="Normal"/>
     <w:next w:val="Textbody"/>
     <w:rsid w:val="00C850A2"/>
@@ -9587,7 +9804,7 @@
 </file>
 
 <file path=word/stylesWithEffects.xml><?xml version="1.0" encoding="utf-8"?>
-<w:styles xmlns:wpc="http://schemas.microsoft.com/office/word/2010/wordprocessingCanvas" xmlns:mo="http://schemas.microsoft.com/office/mac/office/2008/main" xmlns:mc="http://schemas.openxmlformats.org/markup-compatibility/2006" xmlns:mv="urn:schemas-microsoft-com:mac:vml" xmlns:o="urn:schemas-microsoft-com:office:office" xmlns:r="http://schemas.openxmlformats.org/officeDocument/2006/relationships" xmlns:m="http://schemas.openxmlformats.org/officeDocument/2006/math" xmlns:v="urn:schemas-microsoft-com:vml" xmlns:wp14="http://schemas.microsoft.com/office/word/2010/wordprocessingDrawing" xmlns:wp="http://schemas.openxmlformats.org/drawingml/2006/wordprocessingDrawing" xmlns:w10="urn:schemas-microsoft-com:office:word" xmlns:w="http://schemas.openxmlformats.org/wordprocessingml/2006/main" xmlns:w14="http://schemas.microsoft.com/office/word/2010/wordml" xmlns:wpg="http://schemas.microsoft.com/office/word/2010/wordprocessingGroup" xmlns:wpi="http://schemas.microsoft.com/office/word/2010/wordprocessingInk" xmlns:wne="http://schemas.microsoft.com/office/word/2006/wordml" xmlns:wps="http://schemas.microsoft.com/office/word/2010/wordprocessingShape" mc:Ignorable="w14 wp14 mv">
+<w:styles xmlns:wpc="http://schemas.microsoft.com/office/word/2010/wordprocessingCanvas" xmlns:mc="http://schemas.openxmlformats.org/markup-compatibility/2006" xmlns:o="urn:schemas-microsoft-com:office:office" xmlns:r="http://schemas.openxmlformats.org/officeDocument/2006/relationships" xmlns:m="http://schemas.openxmlformats.org/officeDocument/2006/math" xmlns:v="urn:schemas-microsoft-com:vml" xmlns:wp14="http://schemas.microsoft.com/office/word/2010/wordprocessingDrawing" xmlns:wp="http://schemas.openxmlformats.org/drawingml/2006/wordprocessingDrawing" xmlns:w10="urn:schemas-microsoft-com:office:word" xmlns:w="http://schemas.openxmlformats.org/wordprocessingml/2006/main" xmlns:w14="http://schemas.microsoft.com/office/word/2010/wordml" xmlns:wpg="http://schemas.microsoft.com/office/word/2010/wordprocessingGroup" xmlns:wpi="http://schemas.microsoft.com/office/word/2010/wordprocessingInk" xmlns:wne="http://schemas.microsoft.com/office/word/2006/wordml" xmlns:wps="http://schemas.microsoft.com/office/word/2010/wordprocessingShape" mc:Ignorable="w14 wp14">
   <w:docDefaults>
     <w:rPrDefault>
       <w:rPr>
@@ -9599,7 +9816,7 @@
     </w:rPrDefault>
     <w:pPrDefault/>
   </w:docDefaults>
-  <w:latentStyles w:defLockedState="0" w:defUIPriority="99" w:defSemiHidden="1" w:defUnhideWhenUsed="1" w:defQFormat="0" w:count="276">
+  <w:latentStyles w:defLockedState="0" w:defUIPriority="99" w:defSemiHidden="1" w:defUnhideWhenUsed="1" w:defQFormat="0" w:count="267">
     <w:lsdException w:name="Normal" w:semiHidden="0" w:uiPriority="0" w:unhideWhenUsed="0" w:qFormat="1"/>
     <w:lsdException w:name="heading 1" w:semiHidden="0" w:uiPriority="9" w:unhideWhenUsed="0" w:qFormat="1"/>
     <w:lsdException w:name="heading 2" w:uiPriority="9" w:qFormat="1"/>
@@ -9742,13 +9959,13 @@
     <w:name w:val="Normal"/>
     <w:qFormat/>
   </w:style>
-  <w:style w:type="character" w:default="1" w:styleId="DefaultParagraphFont">
+  <w:style w:type="character" w:default="1" w:styleId="Policepardfaut">
     <w:name w:val="Default Paragraph Font"/>
     <w:uiPriority w:val="1"/>
     <w:semiHidden/>
     <w:unhideWhenUsed/>
   </w:style>
-  <w:style w:type="table" w:default="1" w:styleId="TableNormal">
+  <w:style w:type="table" w:default="1" w:styleId="TableauNormal">
     <w:name w:val="Normal Table"/>
     <w:uiPriority w:val="99"/>
     <w:semiHidden/>
@@ -9763,7 +9980,7 @@
       </w:tblCellMar>
     </w:tblPr>
   </w:style>
-  <w:style w:type="numbering" w:default="1" w:styleId="NoList">
+  <w:style w:type="numbering" w:default="1" w:styleId="Aucuneliste">
     <w:name w:val="No List"/>
     <w:uiPriority w:val="99"/>
     <w:semiHidden/>
@@ -10079,7 +10296,7 @@
 </file>
 
 <file path=customXml/itemProps2.xml><?xml version="1.0" encoding="utf-8"?>
-<ds:datastoreItem xmlns:ds="http://schemas.openxmlformats.org/officeDocument/2006/customXml" ds:itemID="{616510BB-3CEF-4D05-86B9-7A27B8A8B48F}">
+<ds:datastoreItem xmlns:ds="http://schemas.openxmlformats.org/officeDocument/2006/customXml" ds:itemID="{FFB72047-9C43-47A7-8A95-30DCC2600C8D}">
   <ds:schemaRefs>
     <ds:schemaRef ds:uri="http://schemas.openxmlformats.org/officeDocument/2006/bibliography"/>
   </ds:schemaRefs>

</xml_diff>